<commit_message>
Added ppt file and word document for explanation
</commit_message>
<xml_diff>
--- a/Blood-Bank Management System.docx
+++ b/Blood-Bank Management System.docx
@@ -1834,6 +1834,1686 @@
     <w:p>
       <w:pPr>
         <w:pStyle w:val="BodyText"/>
+      </w:pPr>
+    </w:p>
+    <w:p>
+      <w:pPr>
+        <w:pStyle w:val="Heading2"/>
+      </w:pPr>
+      <w:r>
+        <w:t>ERD (Entity Relationship Diagram)</w:t>
+      </w:r>
+    </w:p>
+    <w:p>
+      <w:pPr>
+        <w:pStyle w:val="BodyText"/>
+        <w:rPr>
+          <w:b/>
+          <w:bCs/>
+          <w:lang w:val="en-IN"/>
+        </w:rPr>
+      </w:pPr>
+    </w:p>
+    <w:p>
+      <w:pPr>
+        <w:pStyle w:val="BodyText"/>
+        <w:rPr>
+          <w:b/>
+          <w:bCs/>
+          <w:lang w:val="en-IN"/>
+        </w:rPr>
+      </w:pPr>
+      <w:r>
+        <w:rPr>
+          <w:noProof/>
+        </w:rPr>
+        <w:drawing>
+          <wp:inline distT="0" distB="0" distL="0" distR="0" wp14:anchorId="37286385" wp14:editId="5960189E">
+            <wp:extent cx="5364480" cy="2115989"/>
+            <wp:effectExtent l="0" t="0" r="0" b="0"/>
+            <wp:docPr id="588002508" name="Picture 1"/>
+            <wp:cNvGraphicFramePr>
+              <a:graphicFrameLocks xmlns:a="http://schemas.openxmlformats.org/drawingml/2006/main" noChangeAspect="1"/>
+            </wp:cNvGraphicFramePr>
+            <a:graphic xmlns:a="http://schemas.openxmlformats.org/drawingml/2006/main">
+              <a:graphicData uri="http://schemas.openxmlformats.org/drawingml/2006/picture">
+                <pic:pic xmlns:pic="http://schemas.openxmlformats.org/drawingml/2006/picture">
+                  <pic:nvPicPr>
+                    <pic:cNvPr id="588002508" name=""/>
+                    <pic:cNvPicPr/>
+                  </pic:nvPicPr>
+                  <pic:blipFill>
+                    <a:blip r:embed="rId5"/>
+                    <a:stretch>
+                      <a:fillRect/>
+                    </a:stretch>
+                  </pic:blipFill>
+                  <pic:spPr>
+                    <a:xfrm>
+                      <a:off x="0" y="0"/>
+                      <a:ext cx="5372723" cy="2119240"/>
+                    </a:xfrm>
+                    <a:prstGeom prst="rect">
+                      <a:avLst/>
+                    </a:prstGeom>
+                  </pic:spPr>
+                </pic:pic>
+              </a:graphicData>
+            </a:graphic>
+          </wp:inline>
+        </w:drawing>
+      </w:r>
+    </w:p>
+    <w:p>
+      <w:pPr>
+        <w:pStyle w:val="BodyText"/>
+      </w:pPr>
+    </w:p>
+    <w:p>
+      <w:pPr>
+        <w:pStyle w:val="BodyText"/>
+        <w:rPr>
+          <w:lang w:val="en-IN"/>
+        </w:rPr>
+      </w:pPr>
+      <w:r>
+        <w:rPr>
+          <w:b/>
+          <w:bCs/>
+          <w:lang w:val="en-IN"/>
+        </w:rPr>
+        <w:t>Explanation:</w:t>
+      </w:r>
+    </w:p>
+    <w:p>
+      <w:pPr>
+        <w:pStyle w:val="BodyText"/>
+        <w:numPr>
+          <w:ilvl w:val="0"/>
+          <w:numId w:val="16"/>
+        </w:numPr>
+        <w:rPr>
+          <w:lang w:val="en-IN"/>
+        </w:rPr>
+      </w:pPr>
+      <w:r>
+        <w:rPr>
+          <w:lang w:val="en-IN"/>
+        </w:rPr>
+        <w:t>One Donor can donate multiple BloodUnits.</w:t>
+      </w:r>
+    </w:p>
+    <w:p>
+      <w:pPr>
+        <w:pStyle w:val="BodyText"/>
+        <w:numPr>
+          <w:ilvl w:val="0"/>
+          <w:numId w:val="16"/>
+        </w:numPr>
+        <w:rPr>
+          <w:lang w:val="en-IN"/>
+        </w:rPr>
+      </w:pPr>
+      <w:r>
+        <w:rPr>
+          <w:lang w:val="en-IN"/>
+        </w:rPr>
+        <w:t>One BloodRequest may consume multiple BloodUnits.</w:t>
+      </w:r>
+    </w:p>
+    <w:p>
+      <w:pPr>
+        <w:pStyle w:val="BodyText"/>
+        <w:numPr>
+          <w:ilvl w:val="0"/>
+          <w:numId w:val="16"/>
+        </w:numPr>
+        <w:rPr>
+          <w:lang w:val="en-IN"/>
+        </w:rPr>
+      </w:pPr>
+      <w:r>
+        <w:rPr>
+          <w:lang w:val="en-IN"/>
+        </w:rPr>
+        <w:t>BloodUnit has a flag available that marks if it can still be used.</w:t>
+      </w:r>
+    </w:p>
+    <w:p>
+      <w:pPr>
+        <w:pStyle w:val="BodyText"/>
+      </w:pPr>
+    </w:p>
+    <w:p>
+      <w:pPr>
+        <w:pStyle w:val="BodyText"/>
+      </w:pPr>
+    </w:p>
+    <w:p>
+      <w:pPr>
+        <w:pStyle w:val="BodyText"/>
+      </w:pPr>
+    </w:p>
+    <w:p>
+      <w:pPr>
+        <w:pStyle w:val="BodyText"/>
+      </w:pPr>
+    </w:p>
+    <w:p>
+      <w:pPr>
+        <w:pStyle w:val="BodyText"/>
+      </w:pPr>
+    </w:p>
+    <w:p>
+      <w:pPr>
+        <w:pStyle w:val="BodyText"/>
+      </w:pPr>
+    </w:p>
+    <w:p>
+      <w:pPr>
+        <w:pStyle w:val="Heading2"/>
+      </w:pPr>
+      <w:r>
+        <w:lastRenderedPageBreak/>
+        <w:t>Flow Chart (Basic Request Flow)</w:t>
+      </w:r>
+    </w:p>
+    <w:p>
+      <w:pPr>
+        <w:pStyle w:val="BodyText"/>
+      </w:pPr>
+    </w:p>
+    <w:p>
+      <w:pPr>
+        <w:pStyle w:val="BodyText"/>
+      </w:pPr>
+      <w:r>
+        <w:rPr>
+          <w:noProof/>
+        </w:rPr>
+        <w:drawing>
+          <wp:inline distT="0" distB="0" distL="0" distR="0" wp14:anchorId="2C507959" wp14:editId="03A5D8FB">
+            <wp:extent cx="2811780" cy="3830921"/>
+            <wp:effectExtent l="0" t="0" r="0" b="0"/>
+            <wp:docPr id="500909253" name="Picture 1"/>
+            <wp:cNvGraphicFramePr>
+              <a:graphicFrameLocks xmlns:a="http://schemas.openxmlformats.org/drawingml/2006/main" noChangeAspect="1"/>
+            </wp:cNvGraphicFramePr>
+            <a:graphic xmlns:a="http://schemas.openxmlformats.org/drawingml/2006/main">
+              <a:graphicData uri="http://schemas.openxmlformats.org/drawingml/2006/picture">
+                <pic:pic xmlns:pic="http://schemas.openxmlformats.org/drawingml/2006/picture">
+                  <pic:nvPicPr>
+                    <pic:cNvPr id="500909253" name=""/>
+                    <pic:cNvPicPr/>
+                  </pic:nvPicPr>
+                  <pic:blipFill>
+                    <a:blip r:embed="rId6"/>
+                    <a:stretch>
+                      <a:fillRect/>
+                    </a:stretch>
+                  </pic:blipFill>
+                  <pic:spPr>
+                    <a:xfrm>
+                      <a:off x="0" y="0"/>
+                      <a:ext cx="2817294" cy="3838434"/>
+                    </a:xfrm>
+                    <a:prstGeom prst="rect">
+                      <a:avLst/>
+                    </a:prstGeom>
+                  </pic:spPr>
+                </pic:pic>
+              </a:graphicData>
+            </a:graphic>
+          </wp:inline>
+        </w:drawing>
+      </w:r>
+    </w:p>
+    <w:p>
+      <w:pPr>
+        <w:pStyle w:val="BodyText"/>
+      </w:pPr>
+    </w:p>
+    <w:p>
+      <w:pPr>
+        <w:pStyle w:val="Heading2"/>
+      </w:pPr>
+      <w:r>
+        <w:t>Design Pattern Used</w:t>
+      </w:r>
+    </w:p>
+    <w:p>
+      <w:pPr>
+        <w:pStyle w:val="BodyText"/>
+        <w:rPr>
+          <w:lang w:val="en-IN"/>
+        </w:rPr>
+      </w:pPr>
+      <w:r>
+        <w:rPr>
+          <w:lang w:val="en-IN"/>
+        </w:rPr>
+        <w:t>T</w:t>
+      </w:r>
+      <w:r>
+        <w:rPr>
+          <w:lang w:val="en-IN"/>
+        </w:rPr>
+        <w:t xml:space="preserve">his project uses a simple </w:t>
+      </w:r>
+      <w:r>
+        <w:rPr>
+          <w:b/>
+          <w:bCs/>
+          <w:lang w:val="en-IN"/>
+        </w:rPr>
+        <w:t>3-layered architecture</w:t>
+      </w:r>
+      <w:r>
+        <w:rPr>
+          <w:lang w:val="en-IN"/>
+        </w:rPr>
+        <w:t>, which is a design pattern commonly used in Spring Boot monolith apps:</w:t>
+      </w:r>
+    </w:p>
+    <w:p>
+      <w:pPr>
+        <w:pStyle w:val="BodyText"/>
+        <w:numPr>
+          <w:ilvl w:val="0"/>
+          <w:numId w:val="17"/>
+        </w:numPr>
+        <w:rPr>
+          <w:lang w:val="en-IN"/>
+        </w:rPr>
+      </w:pPr>
+      <w:r>
+        <w:rPr>
+          <w:b/>
+          <w:bCs/>
+          <w:lang w:val="en-IN"/>
+        </w:rPr>
+        <w:t>Controller Layer</w:t>
+      </w:r>
+      <w:r>
+        <w:rPr>
+          <w:lang w:val="en-IN"/>
+        </w:rPr>
+        <w:t xml:space="preserve"> – Handles HTTP requests and responses.</w:t>
+      </w:r>
+    </w:p>
+    <w:p>
+      <w:pPr>
+        <w:pStyle w:val="BodyText"/>
+        <w:numPr>
+          <w:ilvl w:val="0"/>
+          <w:numId w:val="17"/>
+        </w:numPr>
+        <w:rPr>
+          <w:lang w:val="en-IN"/>
+        </w:rPr>
+      </w:pPr>
+      <w:r>
+        <w:rPr>
+          <w:b/>
+          <w:bCs/>
+          <w:lang w:val="en-IN"/>
+        </w:rPr>
+        <w:t>Service Layer</w:t>
+      </w:r>
+      <w:r>
+        <w:rPr>
+          <w:lang w:val="en-IN"/>
+        </w:rPr>
+        <w:t xml:space="preserve"> – Contains business logic, validations, and workflows.</w:t>
+      </w:r>
+    </w:p>
+    <w:p>
+      <w:pPr>
+        <w:pStyle w:val="BodyText"/>
+        <w:numPr>
+          <w:ilvl w:val="0"/>
+          <w:numId w:val="17"/>
+        </w:numPr>
+        <w:rPr>
+          <w:lang w:val="en-IN"/>
+        </w:rPr>
+      </w:pPr>
+      <w:r>
+        <w:rPr>
+          <w:b/>
+          <w:bCs/>
+          <w:lang w:val="en-IN"/>
+        </w:rPr>
+        <w:t>Repository Layer</w:t>
+      </w:r>
+      <w:r>
+        <w:rPr>
+          <w:lang w:val="en-IN"/>
+        </w:rPr>
+        <w:t xml:space="preserve"> – Interacts with the database using Spring Data JPA.</w:t>
+      </w:r>
+    </w:p>
+    <w:p>
+      <w:pPr>
+        <w:pStyle w:val="BodyText"/>
+        <w:rPr>
+          <w:lang w:val="en-IN"/>
+        </w:rPr>
+      </w:pPr>
+      <w:r>
+        <w:rPr>
+          <w:lang w:val="en-IN"/>
+        </w:rPr>
+        <w:t>Benefits:</w:t>
+      </w:r>
+    </w:p>
+    <w:p>
+      <w:pPr>
+        <w:pStyle w:val="BodyText"/>
+        <w:numPr>
+          <w:ilvl w:val="0"/>
+          <w:numId w:val="18"/>
+        </w:numPr>
+        <w:rPr>
+          <w:lang w:val="en-IN"/>
+        </w:rPr>
+      </w:pPr>
+      <w:r>
+        <w:rPr>
+          <w:lang w:val="en-IN"/>
+        </w:rPr>
+        <w:t>Clean separation of concerns</w:t>
+      </w:r>
+    </w:p>
+    <w:p>
+      <w:pPr>
+        <w:pStyle w:val="BodyText"/>
+        <w:numPr>
+          <w:ilvl w:val="0"/>
+          <w:numId w:val="18"/>
+        </w:numPr>
+        <w:rPr>
+          <w:lang w:val="en-IN"/>
+        </w:rPr>
+      </w:pPr>
+      <w:r>
+        <w:rPr>
+          <w:lang w:val="en-IN"/>
+        </w:rPr>
+        <w:t>Easy to scale or convert to microservices later</w:t>
+      </w:r>
+    </w:p>
+    <w:p>
+      <w:pPr>
+        <w:pStyle w:val="BodyText"/>
+        <w:numPr>
+          <w:ilvl w:val="0"/>
+          <w:numId w:val="18"/>
+        </w:numPr>
+        <w:rPr>
+          <w:lang w:val="en-IN"/>
+        </w:rPr>
+      </w:pPr>
+      <w:r>
+        <w:rPr>
+          <w:lang w:val="en-IN"/>
+        </w:rPr>
+        <w:t>Easy to maintain and test</w:t>
+      </w:r>
+    </w:p>
+    <w:p>
+      <w:pPr>
+        <w:pStyle w:val="BodyText"/>
+        <w:rPr>
+          <w:b/>
+          <w:bCs/>
+          <w:lang w:val="en-IN"/>
+        </w:rPr>
+      </w:pPr>
+      <w:r>
+        <w:rPr>
+          <w:b/>
+          <w:bCs/>
+          <w:lang w:val="en-IN"/>
+        </w:rPr>
+        <w:t>Additional Patterns (Implicit)</w:t>
+      </w:r>
+    </w:p>
+    <w:p>
+      <w:pPr>
+        <w:pStyle w:val="BodyText"/>
+        <w:rPr>
+          <w:b/>
+          <w:bCs/>
+          <w:lang w:val="en-IN"/>
+        </w:rPr>
+      </w:pPr>
+      <w:r>
+        <w:rPr>
+          <w:b/>
+          <w:bCs/>
+          <w:lang w:val="en-IN"/>
+        </w:rPr>
+        <w:lastRenderedPageBreak/>
+        <w:t>Repository Pattern</w:t>
+      </w:r>
+    </w:p>
+    <w:p>
+      <w:pPr>
+        <w:pStyle w:val="BodyText"/>
+        <w:numPr>
+          <w:ilvl w:val="0"/>
+          <w:numId w:val="19"/>
+        </w:numPr>
+        <w:rPr>
+          <w:lang w:val="en-IN"/>
+        </w:rPr>
+      </w:pPr>
+      <w:r>
+        <w:rPr>
+          <w:lang w:val="en-IN"/>
+        </w:rPr>
+        <w:t>Achieved via JpaRepository interfaces.</w:t>
+      </w:r>
+    </w:p>
+    <w:p>
+      <w:pPr>
+        <w:pStyle w:val="BodyText"/>
+        <w:numPr>
+          <w:ilvl w:val="0"/>
+          <w:numId w:val="19"/>
+        </w:numPr>
+        <w:rPr>
+          <w:lang w:val="en-IN"/>
+        </w:rPr>
+      </w:pPr>
+      <w:r>
+        <w:rPr>
+          <w:lang w:val="en-IN"/>
+        </w:rPr>
+        <w:t>Abstracts SQL so developer writes minimal database code.</w:t>
+      </w:r>
+    </w:p>
+    <w:p>
+      <w:pPr>
+        <w:pStyle w:val="BodyText"/>
+        <w:rPr>
+          <w:b/>
+          <w:bCs/>
+          <w:lang w:val="en-IN"/>
+        </w:rPr>
+      </w:pPr>
+      <w:r>
+        <w:rPr>
+          <w:b/>
+          <w:bCs/>
+          <w:lang w:val="en-IN"/>
+        </w:rPr>
+        <w:t>Dependency Injection (DI)</w:t>
+      </w:r>
+    </w:p>
+    <w:p>
+      <w:pPr>
+        <w:pStyle w:val="BodyText"/>
+        <w:numPr>
+          <w:ilvl w:val="0"/>
+          <w:numId w:val="20"/>
+        </w:numPr>
+        <w:rPr>
+          <w:lang w:val="en-IN"/>
+        </w:rPr>
+      </w:pPr>
+      <w:r>
+        <w:rPr>
+          <w:lang w:val="en-IN"/>
+        </w:rPr>
+        <w:t>Spring automatically injects services and repositories.</w:t>
+      </w:r>
+    </w:p>
+    <w:p>
+      <w:pPr>
+        <w:pStyle w:val="BodyText"/>
+        <w:numPr>
+          <w:ilvl w:val="0"/>
+          <w:numId w:val="20"/>
+        </w:numPr>
+        <w:rPr>
+          <w:lang w:val="en-IN"/>
+        </w:rPr>
+      </w:pPr>
+      <w:r>
+        <w:rPr>
+          <w:lang w:val="en-IN"/>
+        </w:rPr>
+        <w:t>Encourages loosely coupled code.</w:t>
+      </w:r>
+    </w:p>
+    <w:p>
+      <w:pPr>
+        <w:pStyle w:val="BodyText"/>
+        <w:rPr>
+          <w:b/>
+          <w:bCs/>
+          <w:lang w:val="en-IN"/>
+        </w:rPr>
+      </w:pPr>
+      <w:r>
+        <w:rPr>
+          <w:b/>
+          <w:bCs/>
+          <w:lang w:val="en-IN"/>
+        </w:rPr>
+        <w:t>Model Pattern (POJO Entities)</w:t>
+      </w:r>
+    </w:p>
+    <w:p>
+      <w:pPr>
+        <w:pStyle w:val="BodyText"/>
+        <w:numPr>
+          <w:ilvl w:val="0"/>
+          <w:numId w:val="21"/>
+        </w:numPr>
+        <w:rPr>
+          <w:lang w:val="en-IN"/>
+        </w:rPr>
+      </w:pPr>
+      <w:r>
+        <w:rPr>
+          <w:lang w:val="en-IN"/>
+        </w:rPr>
+        <w:t>Entities represent clean structured domain objects.</w:t>
+      </w:r>
+    </w:p>
+    <w:p>
+      <w:pPr>
+        <w:pStyle w:val="BodyText"/>
+      </w:pPr>
+    </w:p>
+    <w:p>
+      <w:pPr>
+        <w:pStyle w:val="Heading2"/>
+      </w:pPr>
+      <w:r>
+        <w:t>UI Screen (Mock-up)</w:t>
+      </w:r>
+    </w:p>
+    <w:p>
+      <w:pPr>
+        <w:pStyle w:val="BodyText"/>
+      </w:pPr>
+    </w:p>
+    <w:p>
+      <w:pPr>
+        <w:pStyle w:val="BodyText"/>
+      </w:pPr>
+      <w:r>
+        <w:rPr>
+          <w:noProof/>
+        </w:rPr>
+        <w:drawing>
+          <wp:inline distT="0" distB="0" distL="0" distR="0" wp14:anchorId="64F60F9F" wp14:editId="52A8F871">
+            <wp:extent cx="3444240" cy="4361213"/>
+            <wp:effectExtent l="0" t="0" r="0" b="0"/>
+            <wp:docPr id="1006600850" name="Picture 1"/>
+            <wp:cNvGraphicFramePr>
+              <a:graphicFrameLocks xmlns:a="http://schemas.openxmlformats.org/drawingml/2006/main" noChangeAspect="1"/>
+            </wp:cNvGraphicFramePr>
+            <a:graphic xmlns:a="http://schemas.openxmlformats.org/drawingml/2006/main">
+              <a:graphicData uri="http://schemas.openxmlformats.org/drawingml/2006/picture">
+                <pic:pic xmlns:pic="http://schemas.openxmlformats.org/drawingml/2006/picture">
+                  <pic:nvPicPr>
+                    <pic:cNvPr id="0" name="Picture 18"/>
+                    <pic:cNvPicPr>
+                      <a:picLocks noChangeAspect="1" noChangeArrowheads="1"/>
+                    </pic:cNvPicPr>
+                  </pic:nvPicPr>
+                  <pic:blipFill>
+                    <a:blip r:embed="rId7">
+                      <a:extLst>
+                        <a:ext uri="{28A0092B-C50C-407E-A947-70E740481C1C}">
+                          <a14:useLocalDpi xmlns:a14="http://schemas.microsoft.com/office/drawing/2010/main" val="0"/>
+                        </a:ext>
+                      </a:extLst>
+                    </a:blip>
+                    <a:srcRect/>
+                    <a:stretch>
+                      <a:fillRect/>
+                    </a:stretch>
+                  </pic:blipFill>
+                  <pic:spPr bwMode="auto">
+                    <a:xfrm>
+                      <a:off x="0" y="0"/>
+                      <a:ext cx="3446094" cy="4363561"/>
+                    </a:xfrm>
+                    <a:prstGeom prst="rect">
+                      <a:avLst/>
+                    </a:prstGeom>
+                    <a:noFill/>
+                    <a:ln>
+                      <a:noFill/>
+                    </a:ln>
+                  </pic:spPr>
+                </pic:pic>
+              </a:graphicData>
+            </a:graphic>
+          </wp:inline>
+        </w:drawing>
+      </w:r>
+    </w:p>
+    <w:p>
+      <w:pPr>
+        <w:pStyle w:val="BodyText"/>
+      </w:pPr>
+    </w:p>
+    <w:p>
+      <w:pPr>
+        <w:pStyle w:val="Heading2"/>
+      </w:pPr>
+      <w:r>
+        <w:lastRenderedPageBreak/>
+        <w:t>Authentication (</w:t>
+      </w:r>
+      <w:r>
+        <w:t>JWT Token</w:t>
+      </w:r>
+      <w:r>
+        <w:t>)</w:t>
+      </w:r>
+    </w:p>
+    <w:p>
+      <w:pPr>
+        <w:pStyle w:val="BodyText"/>
+      </w:pPr>
+    </w:p>
+    <w:p>
+      <w:pPr>
+        <w:pStyle w:val="BodyText"/>
+        <w:rPr>
+          <w:lang w:val="en-IN"/>
+        </w:rPr>
+      </w:pPr>
+      <w:r>
+        <w:rPr>
+          <w:lang w:val="en-IN"/>
+        </w:rPr>
+        <w:t>T</w:t>
+      </w:r>
+      <w:r>
+        <w:rPr>
+          <w:lang w:val="en-IN"/>
+        </w:rPr>
+        <w:t xml:space="preserve">his project can be secured using </w:t>
+      </w:r>
+      <w:r>
+        <w:rPr>
+          <w:b/>
+          <w:bCs/>
+          <w:lang w:val="en-IN"/>
+        </w:rPr>
+        <w:t>JWT</w:t>
+      </w:r>
+      <w:r>
+        <w:rPr>
+          <w:b/>
+          <w:bCs/>
+          <w:lang w:val="en-IN"/>
+        </w:rPr>
+        <w:t xml:space="preserve"> </w:t>
+      </w:r>
+      <w:r>
+        <w:rPr>
+          <w:b/>
+          <w:bCs/>
+          <w:lang w:val="en-IN"/>
+        </w:rPr>
+        <w:t>Token</w:t>
+      </w:r>
+      <w:r>
+        <w:rPr>
+          <w:lang w:val="en-IN"/>
+        </w:rPr>
+        <w:t>.</w:t>
+      </w:r>
+    </w:p>
+    <w:p>
+      <w:pPr>
+        <w:pStyle w:val="BodyText"/>
+        <w:rPr>
+          <w:b/>
+          <w:bCs/>
+          <w:lang w:val="en-IN"/>
+        </w:rPr>
+      </w:pPr>
+      <w:r>
+        <w:rPr>
+          <w:b/>
+          <w:bCs/>
+          <w:lang w:val="en-IN"/>
+        </w:rPr>
+        <w:t>Goals</w:t>
+      </w:r>
+    </w:p>
+    <w:p>
+      <w:pPr>
+        <w:pStyle w:val="BodyText"/>
+        <w:numPr>
+          <w:ilvl w:val="0"/>
+          <w:numId w:val="22"/>
+        </w:numPr>
+        <w:rPr>
+          <w:lang w:val="en-IN"/>
+        </w:rPr>
+      </w:pPr>
+      <w:r>
+        <w:rPr>
+          <w:lang w:val="en-IN"/>
+        </w:rPr>
+        <w:t>Protect web UI pages and REST endpoints.</w:t>
+      </w:r>
+    </w:p>
+    <w:p>
+      <w:pPr>
+        <w:pStyle w:val="BodyText"/>
+        <w:numPr>
+          <w:ilvl w:val="0"/>
+          <w:numId w:val="22"/>
+        </w:numPr>
+        <w:rPr>
+          <w:lang w:val="en-IN"/>
+        </w:rPr>
+      </w:pPr>
+      <w:r>
+        <w:rPr>
+          <w:lang w:val="en-IN"/>
+        </w:rPr>
+        <w:t>Allow ADMIN to add donors/units/requests; STAFF can view and create requests.</w:t>
+      </w:r>
+    </w:p>
+    <w:p>
+      <w:pPr>
+        <w:pStyle w:val="BodyText"/>
+        <w:numPr>
+          <w:ilvl w:val="0"/>
+          <w:numId w:val="22"/>
+        </w:numPr>
+        <w:rPr>
+          <w:lang w:val="en-IN"/>
+        </w:rPr>
+      </w:pPr>
+      <w:r>
+        <w:rPr>
+          <w:lang w:val="en-IN"/>
+        </w:rPr>
+        <w:t>Store users in the database.</w:t>
+      </w:r>
+    </w:p>
+    <w:p>
+      <w:pPr>
+        <w:pStyle w:val="BodyText"/>
+      </w:pPr>
+    </w:p>
+    <w:p>
+      <w:pPr>
+        <w:pStyle w:val="BodyText"/>
+        <w:rPr>
+          <w:b/>
+          <w:bCs/>
+          <w:lang w:val="en-IN"/>
+        </w:rPr>
+      </w:pPr>
+      <w:r>
+        <w:rPr>
+          <w:b/>
+          <w:bCs/>
+          <w:lang w:val="en-IN"/>
+        </w:rPr>
+        <w:t xml:space="preserve">JWT </w:t>
+      </w:r>
+    </w:p>
+    <w:p>
+      <w:pPr>
+        <w:pStyle w:val="BodyText"/>
+        <w:numPr>
+          <w:ilvl w:val="0"/>
+          <w:numId w:val="23"/>
+        </w:numPr>
+        <w:rPr>
+          <w:lang w:val="en-IN"/>
+        </w:rPr>
+      </w:pPr>
+      <w:r>
+        <w:rPr>
+          <w:lang w:val="en-IN"/>
+        </w:rPr>
+        <w:t xml:space="preserve">Add </w:t>
+      </w:r>
+      <w:r>
+        <w:rPr>
+          <w:lang w:val="en-IN"/>
+        </w:rPr>
+        <w:t>JWT</w:t>
+      </w:r>
+      <w:r>
+        <w:rPr>
+          <w:lang w:val="en-IN"/>
+        </w:rPr>
+        <w:t xml:space="preserve"> dependency.</w:t>
+      </w:r>
+    </w:p>
+    <w:p>
+      <w:pPr>
+        <w:pStyle w:val="BodyText"/>
+        <w:numPr>
+          <w:ilvl w:val="0"/>
+          <w:numId w:val="23"/>
+        </w:numPr>
+        <w:rPr>
+          <w:lang w:val="en-IN"/>
+        </w:rPr>
+      </w:pPr>
+      <w:r>
+        <w:rPr>
+          <w:lang w:val="en-IN"/>
+        </w:rPr>
+        <w:t>Create an AuthController that accepts username/password and returns a JWT signed with a secret.</w:t>
+      </w:r>
+    </w:p>
+    <w:p>
+      <w:pPr>
+        <w:pStyle w:val="BodyText"/>
+        <w:numPr>
+          <w:ilvl w:val="0"/>
+          <w:numId w:val="23"/>
+        </w:numPr>
+        <w:rPr>
+          <w:lang w:val="en-IN"/>
+        </w:rPr>
+      </w:pPr>
+      <w:r>
+        <w:rPr>
+          <w:lang w:val="en-IN"/>
+        </w:rPr>
+        <w:t>Implement a JwtFilter that extracts Authorization: Bearer &lt;token&gt; and sets authentication.</w:t>
+      </w:r>
+    </w:p>
+    <w:p>
+      <w:pPr>
+        <w:pStyle w:val="BodyText"/>
+        <w:rPr>
+          <w:lang w:val="en-IN"/>
+        </w:rPr>
+      </w:pPr>
+    </w:p>
+    <w:p>
+      <w:pPr>
+        <w:pStyle w:val="BodyText"/>
+        <w:rPr>
+          <w:lang w:val="en-IN"/>
+        </w:rPr>
+      </w:pPr>
+      <w:r>
+        <w:rPr>
+          <w:rFonts w:asciiTheme="majorHAnsi" w:eastAsiaTheme="majorEastAsia" w:hAnsiTheme="majorHAnsi" w:cstheme="majorBidi"/>
+          <w:color w:val="0F4761" w:themeColor="accent1" w:themeShade="BF"/>
+          <w:sz w:val="32"/>
+          <w:szCs w:val="32"/>
+        </w:rPr>
+        <w:t>Functional Validation</w:t>
+      </w:r>
+    </w:p>
+    <w:p>
+      <w:pPr>
+        <w:pStyle w:val="BodyText"/>
+        <w:rPr>
+          <w:lang w:val="en-IN"/>
+        </w:rPr>
+      </w:pPr>
+      <w:r>
+        <w:rPr>
+          <w:b/>
+          <w:bCs/>
+          <w:lang w:val="en-IN"/>
+        </w:rPr>
+        <w:t>Module-wise POC validation:</w:t>
+      </w:r>
+    </w:p>
+    <w:p>
+      <w:pPr>
+        <w:pStyle w:val="BodyText"/>
+        <w:numPr>
+          <w:ilvl w:val="0"/>
+          <w:numId w:val="28"/>
+        </w:numPr>
+        <w:rPr>
+          <w:b/>
+          <w:bCs/>
+          <w:lang w:val="en-IN"/>
+        </w:rPr>
+      </w:pPr>
+      <w:r>
+        <w:rPr>
+          <w:b/>
+          <w:bCs/>
+          <w:lang w:val="en-IN"/>
+        </w:rPr>
+        <w:t xml:space="preserve"> Donor Module</w:t>
+      </w:r>
+    </w:p>
+    <w:p>
+      <w:pPr>
+        <w:pStyle w:val="BodyText"/>
+        <w:numPr>
+          <w:ilvl w:val="0"/>
+          <w:numId w:val="24"/>
+        </w:numPr>
+        <w:rPr>
+          <w:lang w:val="en-IN"/>
+        </w:rPr>
+      </w:pPr>
+      <w:r>
+        <w:rPr>
+          <w:lang w:val="en-IN"/>
+        </w:rPr>
+        <w:t>Add donor</w:t>
+      </w:r>
+    </w:p>
+    <w:p>
+      <w:pPr>
+        <w:pStyle w:val="BodyText"/>
+        <w:numPr>
+          <w:ilvl w:val="0"/>
+          <w:numId w:val="24"/>
+        </w:numPr>
+        <w:rPr>
+          <w:lang w:val="en-IN"/>
+        </w:rPr>
+      </w:pPr>
+      <w:r>
+        <w:rPr>
+          <w:lang w:val="en-IN"/>
+        </w:rPr>
+        <w:t>View donors</w:t>
+      </w:r>
+    </w:p>
+    <w:p>
+      <w:pPr>
+        <w:pStyle w:val="BodyText"/>
+        <w:numPr>
+          <w:ilvl w:val="0"/>
+          <w:numId w:val="24"/>
+        </w:numPr>
+        <w:rPr>
+          <w:lang w:val="en-IN"/>
+        </w:rPr>
+      </w:pPr>
+      <w:r>
+        <w:rPr>
+          <w:lang w:val="en-IN"/>
+        </w:rPr>
+        <w:t>Linked units auto-counted</w:t>
+      </w:r>
+    </w:p>
+    <w:p>
+      <w:pPr>
+        <w:pStyle w:val="BodyText"/>
+        <w:numPr>
+          <w:ilvl w:val="0"/>
+          <w:numId w:val="28"/>
+        </w:numPr>
+        <w:rPr>
+          <w:b/>
+          <w:bCs/>
+          <w:lang w:val="en-IN"/>
+        </w:rPr>
+      </w:pPr>
+      <w:r>
+        <w:rPr>
+          <w:b/>
+          <w:bCs/>
+          <w:lang w:val="en-IN"/>
+        </w:rPr>
+        <w:t>Blood Unit Module</w:t>
+      </w:r>
+    </w:p>
+    <w:p>
+      <w:pPr>
+        <w:pStyle w:val="BodyText"/>
+        <w:numPr>
+          <w:ilvl w:val="0"/>
+          <w:numId w:val="25"/>
+        </w:numPr>
+        <w:rPr>
+          <w:lang w:val="en-IN"/>
+        </w:rPr>
+      </w:pPr>
+      <w:r>
+        <w:rPr>
+          <w:lang w:val="en-IN"/>
+        </w:rPr>
+        <w:t>Add unit with donor mapping</w:t>
+      </w:r>
+    </w:p>
+    <w:p>
+      <w:pPr>
+        <w:pStyle w:val="BodyText"/>
+        <w:numPr>
+          <w:ilvl w:val="0"/>
+          <w:numId w:val="25"/>
+        </w:numPr>
+        <w:rPr>
+          <w:lang w:val="en-IN"/>
+        </w:rPr>
+      </w:pPr>
+      <w:r>
+        <w:rPr>
+          <w:lang w:val="en-IN"/>
+        </w:rPr>
+        <w:t>Track expiry</w:t>
+      </w:r>
+    </w:p>
+    <w:p>
+      <w:pPr>
+        <w:pStyle w:val="BodyText"/>
+        <w:numPr>
+          <w:ilvl w:val="0"/>
+          <w:numId w:val="25"/>
+        </w:numPr>
+        <w:rPr>
+          <w:lang w:val="en-IN"/>
+        </w:rPr>
+      </w:pPr>
+      <w:r>
+        <w:rPr>
+          <w:lang w:val="en-IN"/>
+        </w:rPr>
+        <w:t>Search by blood group</w:t>
+      </w:r>
+    </w:p>
+    <w:p>
+      <w:pPr>
+        <w:pStyle w:val="BodyText"/>
+        <w:numPr>
+          <w:ilvl w:val="0"/>
+          <w:numId w:val="28"/>
+        </w:numPr>
+        <w:rPr>
+          <w:b/>
+          <w:bCs/>
+          <w:lang w:val="en-IN"/>
+        </w:rPr>
+      </w:pPr>
+      <w:r>
+        <w:rPr>
+          <w:b/>
+          <w:bCs/>
+          <w:lang w:val="en-IN"/>
+        </w:rPr>
+        <w:t>Request Module</w:t>
+      </w:r>
+    </w:p>
+    <w:p>
+      <w:pPr>
+        <w:pStyle w:val="BodyText"/>
+        <w:numPr>
+          <w:ilvl w:val="0"/>
+          <w:numId w:val="26"/>
+        </w:numPr>
+        <w:rPr>
+          <w:lang w:val="en-IN"/>
+        </w:rPr>
+      </w:pPr>
+      <w:r>
+        <w:rPr>
+          <w:lang w:val="en-IN"/>
+        </w:rPr>
+        <w:t>Create new blood requests</w:t>
+      </w:r>
+    </w:p>
+    <w:p>
+      <w:pPr>
+        <w:pStyle w:val="BodyText"/>
+        <w:numPr>
+          <w:ilvl w:val="0"/>
+          <w:numId w:val="26"/>
+        </w:numPr>
+        <w:rPr>
+          <w:lang w:val="en-IN"/>
+        </w:rPr>
+      </w:pPr>
+      <w:r>
+        <w:rPr>
+          <w:lang w:val="en-IN"/>
+        </w:rPr>
+        <w:lastRenderedPageBreak/>
+        <w:t>Approve/Reject requests (admin)</w:t>
+      </w:r>
+    </w:p>
+    <w:p>
+      <w:pPr>
+        <w:pStyle w:val="BodyText"/>
+        <w:numPr>
+          <w:ilvl w:val="0"/>
+          <w:numId w:val="26"/>
+        </w:numPr>
+        <w:rPr>
+          <w:lang w:val="en-IN"/>
+        </w:rPr>
+      </w:pPr>
+      <w:r>
+        <w:rPr>
+          <w:lang w:val="en-IN"/>
+        </w:rPr>
+        <w:t>Unit deduction simulated</w:t>
+      </w:r>
+    </w:p>
+    <w:p>
+      <w:pPr>
+        <w:pStyle w:val="BodyText"/>
+        <w:numPr>
+          <w:ilvl w:val="0"/>
+          <w:numId w:val="28"/>
+        </w:numPr>
+        <w:rPr>
+          <w:b/>
+          <w:bCs/>
+          <w:lang w:val="en-IN"/>
+        </w:rPr>
+      </w:pPr>
+      <w:r>
+        <w:rPr>
+          <w:b/>
+          <w:bCs/>
+          <w:lang w:val="en-IN"/>
+        </w:rPr>
+        <w:t>Authentication</w:t>
+      </w:r>
+    </w:p>
+    <w:p>
+      <w:pPr>
+        <w:pStyle w:val="BodyText"/>
+        <w:numPr>
+          <w:ilvl w:val="0"/>
+          <w:numId w:val="27"/>
+        </w:numPr>
+        <w:rPr>
+          <w:lang w:val="en-IN"/>
+        </w:rPr>
+      </w:pPr>
+      <w:r>
+        <w:rPr>
+          <w:lang w:val="en-IN"/>
+        </w:rPr>
+        <w:t>Login page working</w:t>
+      </w:r>
+    </w:p>
+    <w:p>
+      <w:pPr>
+        <w:pStyle w:val="BodyText"/>
+        <w:numPr>
+          <w:ilvl w:val="0"/>
+          <w:numId w:val="27"/>
+        </w:numPr>
+        <w:rPr>
+          <w:lang w:val="en-IN"/>
+        </w:rPr>
+      </w:pPr>
+      <w:r>
+        <w:rPr>
+          <w:lang w:val="en-IN"/>
+        </w:rPr>
+        <w:t>Admin-only pages secured</w:t>
+      </w:r>
+    </w:p>
+    <w:p>
+      <w:pPr>
+        <w:pStyle w:val="BodyText"/>
+        <w:numPr>
+          <w:ilvl w:val="0"/>
+          <w:numId w:val="27"/>
+        </w:numPr>
+        <w:rPr>
+          <w:lang w:val="en-IN"/>
+        </w:rPr>
+      </w:pPr>
+      <w:r>
+        <w:rPr>
+          <w:lang w:val="en-IN"/>
+        </w:rPr>
+        <w:t>Staff can only access limited modules</w:t>
+      </w:r>
+    </w:p>
+    <w:p>
+      <w:pPr>
+        <w:pStyle w:val="BodyText"/>
+        <w:rPr>
+          <w:lang w:val="en-IN"/>
+        </w:rPr>
+      </w:pPr>
+    </w:p>
+    <w:p>
+      <w:pPr>
+        <w:pStyle w:val="BodyText"/>
+        <w:rPr>
+          <w:lang w:val="en-IN"/>
+        </w:rPr>
+      </w:pPr>
+      <w:r>
+        <w:rPr>
+          <w:rFonts w:asciiTheme="majorHAnsi" w:eastAsiaTheme="majorEastAsia" w:hAnsiTheme="majorHAnsi" w:cstheme="majorBidi"/>
+          <w:color w:val="0F4761" w:themeColor="accent1" w:themeShade="BF"/>
+          <w:sz w:val="32"/>
+          <w:szCs w:val="32"/>
+        </w:rPr>
+        <w:t>Test Scenarios Executed</w:t>
+      </w:r>
+    </w:p>
+    <w:tbl>
+      <w:tblPr>
+        <w:tblW w:w="0" w:type="auto"/>
+        <w:tblCellSpacing w:w="15" w:type="dxa"/>
+        <w:tblCellMar>
+          <w:top w:w="15" w:type="dxa"/>
+          <w:left w:w="15" w:type="dxa"/>
+          <w:bottom w:w="15" w:type="dxa"/>
+          <w:right w:w="15" w:type="dxa"/>
+        </w:tblCellMar>
+        <w:tblLook w:val="04A0" w:firstRow="1" w:lastRow="0" w:firstColumn="1" w:lastColumn="0" w:noHBand="0" w:noVBand="1"/>
+      </w:tblPr>
+      <w:tblGrid>
+        <w:gridCol w:w="3126"/>
+        <w:gridCol w:w="2270"/>
+      </w:tblGrid>
+      <w:tr>
+        <w:trPr>
+          <w:tblCellSpacing w:w="15" w:type="dxa"/>
+        </w:trPr>
+        <w:tc>
+          <w:tcPr>
+            <w:tcW w:w="0" w:type="auto"/>
+            <w:vAlign w:val="center"/>
+            <w:hideMark/>
+          </w:tcPr>
+          <w:p>
+            <w:pPr>
+              <w:pStyle w:val="BodyText"/>
+              <w:rPr>
+                <w:b/>
+                <w:bCs/>
+                <w:lang w:val="en-IN"/>
+              </w:rPr>
+            </w:pPr>
+            <w:r>
+              <w:rPr>
+                <w:b/>
+                <w:bCs/>
+                <w:lang w:val="en-IN"/>
+              </w:rPr>
+              <w:t>Test Case</w:t>
+            </w:r>
+          </w:p>
+        </w:tc>
+        <w:tc>
+          <w:tcPr>
+            <w:tcW w:w="0" w:type="auto"/>
+            <w:vAlign w:val="center"/>
+            <w:hideMark/>
+          </w:tcPr>
+          <w:p>
+            <w:pPr>
+              <w:pStyle w:val="BodyText"/>
+              <w:rPr>
+                <w:b/>
+                <w:bCs/>
+                <w:lang w:val="en-IN"/>
+              </w:rPr>
+            </w:pPr>
+            <w:r>
+              <w:rPr>
+                <w:b/>
+                <w:bCs/>
+                <w:lang w:val="en-IN"/>
+              </w:rPr>
+              <w:t>Result</w:t>
+            </w:r>
+          </w:p>
+        </w:tc>
+      </w:tr>
+      <w:tr>
+        <w:trPr>
+          <w:tblCellSpacing w:w="15" w:type="dxa"/>
+        </w:trPr>
+        <w:tc>
+          <w:tcPr>
+            <w:tcW w:w="0" w:type="auto"/>
+            <w:vAlign w:val="center"/>
+            <w:hideMark/>
+          </w:tcPr>
+          <w:p>
+            <w:pPr>
+              <w:pStyle w:val="BodyText"/>
+              <w:rPr>
+                <w:lang w:val="en-IN"/>
+              </w:rPr>
+            </w:pPr>
+            <w:r>
+              <w:rPr>
+                <w:lang w:val="en-IN"/>
+              </w:rPr>
+              <w:t>Add new donor</w:t>
+            </w:r>
+          </w:p>
+        </w:tc>
+        <w:tc>
+          <w:tcPr>
+            <w:tcW w:w="0" w:type="auto"/>
+            <w:vAlign w:val="center"/>
+            <w:hideMark/>
+          </w:tcPr>
+          <w:p>
+            <w:pPr>
+              <w:pStyle w:val="BodyText"/>
+              <w:rPr>
+                <w:lang w:val="en-IN"/>
+              </w:rPr>
+            </w:pPr>
+            <w:r>
+              <w:rPr>
+                <w:lang w:val="en-IN"/>
+              </w:rPr>
+              <w:t>Pass</w:t>
+            </w:r>
+          </w:p>
+        </w:tc>
+      </w:tr>
+      <w:tr>
+        <w:trPr>
+          <w:tblCellSpacing w:w="15" w:type="dxa"/>
+        </w:trPr>
+        <w:tc>
+          <w:tcPr>
+            <w:tcW w:w="0" w:type="auto"/>
+            <w:vAlign w:val="center"/>
+            <w:hideMark/>
+          </w:tcPr>
+          <w:p>
+            <w:pPr>
+              <w:pStyle w:val="BodyText"/>
+              <w:rPr>
+                <w:lang w:val="en-IN"/>
+              </w:rPr>
+            </w:pPr>
+            <w:r>
+              <w:rPr>
+                <w:lang w:val="en-IN"/>
+              </w:rPr>
+              <w:t>Add blood unit</w:t>
+            </w:r>
+          </w:p>
+        </w:tc>
+        <w:tc>
+          <w:tcPr>
+            <w:tcW w:w="0" w:type="auto"/>
+            <w:vAlign w:val="center"/>
+            <w:hideMark/>
+          </w:tcPr>
+          <w:p>
+            <w:pPr>
+              <w:pStyle w:val="BodyText"/>
+              <w:rPr>
+                <w:lang w:val="en-IN"/>
+              </w:rPr>
+            </w:pPr>
+            <w:r>
+              <w:rPr>
+                <w:lang w:val="en-IN"/>
+              </w:rPr>
+              <w:t>Pass</w:t>
+            </w:r>
+          </w:p>
+        </w:tc>
+      </w:tr>
+      <w:tr>
+        <w:trPr>
+          <w:tblCellSpacing w:w="15" w:type="dxa"/>
+        </w:trPr>
+        <w:tc>
+          <w:tcPr>
+            <w:tcW w:w="0" w:type="auto"/>
+            <w:vAlign w:val="center"/>
+            <w:hideMark/>
+          </w:tcPr>
+          <w:p>
+            <w:pPr>
+              <w:pStyle w:val="BodyText"/>
+              <w:rPr>
+                <w:lang w:val="en-IN"/>
+              </w:rPr>
+            </w:pPr>
+            <w:r>
+              <w:rPr>
+                <w:lang w:val="en-IN"/>
+              </w:rPr>
+              <w:t>Create blood request</w:t>
+            </w:r>
+          </w:p>
+        </w:tc>
+        <w:tc>
+          <w:tcPr>
+            <w:tcW w:w="0" w:type="auto"/>
+            <w:vAlign w:val="center"/>
+            <w:hideMark/>
+          </w:tcPr>
+          <w:p>
+            <w:pPr>
+              <w:pStyle w:val="BodyText"/>
+              <w:rPr>
+                <w:lang w:val="en-IN"/>
+              </w:rPr>
+            </w:pPr>
+            <w:r>
+              <w:rPr>
+                <w:lang w:val="en-IN"/>
+              </w:rPr>
+              <w:t>Pass</w:t>
+            </w:r>
+          </w:p>
+        </w:tc>
+      </w:tr>
+      <w:tr>
+        <w:trPr>
+          <w:tblCellSpacing w:w="15" w:type="dxa"/>
+        </w:trPr>
+        <w:tc>
+          <w:tcPr>
+            <w:tcW w:w="0" w:type="auto"/>
+            <w:vAlign w:val="center"/>
+            <w:hideMark/>
+          </w:tcPr>
+          <w:p>
+            <w:pPr>
+              <w:pStyle w:val="BodyText"/>
+              <w:rPr>
+                <w:lang w:val="en-IN"/>
+              </w:rPr>
+            </w:pPr>
+            <w:r>
+              <w:rPr>
+                <w:lang w:val="en-IN"/>
+              </w:rPr>
+              <w:t>Approve request</w:t>
+            </w:r>
+          </w:p>
+        </w:tc>
+        <w:tc>
+          <w:tcPr>
+            <w:tcW w:w="0" w:type="auto"/>
+            <w:vAlign w:val="center"/>
+            <w:hideMark/>
+          </w:tcPr>
+          <w:p>
+            <w:pPr>
+              <w:pStyle w:val="BodyText"/>
+              <w:rPr>
+                <w:lang w:val="en-IN"/>
+              </w:rPr>
+            </w:pPr>
+            <w:r>
+              <w:rPr>
+                <w:lang w:val="en-IN"/>
+              </w:rPr>
+              <w:t>Pass</w:t>
+            </w:r>
+          </w:p>
+        </w:tc>
+      </w:tr>
+      <w:tr>
+        <w:trPr>
+          <w:tblCellSpacing w:w="15" w:type="dxa"/>
+        </w:trPr>
+        <w:tc>
+          <w:tcPr>
+            <w:tcW w:w="0" w:type="auto"/>
+            <w:vAlign w:val="center"/>
+            <w:hideMark/>
+          </w:tcPr>
+          <w:p>
+            <w:pPr>
+              <w:pStyle w:val="BodyText"/>
+              <w:rPr>
+                <w:lang w:val="en-IN"/>
+              </w:rPr>
+            </w:pPr>
+            <w:r>
+              <w:rPr>
+                <w:lang w:val="en-IN"/>
+              </w:rPr>
+              <w:t>Login (admin)</w:t>
+            </w:r>
+          </w:p>
+        </w:tc>
+        <w:tc>
+          <w:tcPr>
+            <w:tcW w:w="0" w:type="auto"/>
+            <w:vAlign w:val="center"/>
+            <w:hideMark/>
+          </w:tcPr>
+          <w:p>
+            <w:pPr>
+              <w:pStyle w:val="BodyText"/>
+              <w:rPr>
+                <w:lang w:val="en-IN"/>
+              </w:rPr>
+            </w:pPr>
+            <w:r>
+              <w:rPr>
+                <w:lang w:val="en-IN"/>
+              </w:rPr>
+              <w:t>Pass</w:t>
+            </w:r>
+          </w:p>
+        </w:tc>
+      </w:tr>
+      <w:tr>
+        <w:trPr>
+          <w:tblCellSpacing w:w="15" w:type="dxa"/>
+        </w:trPr>
+        <w:tc>
+          <w:tcPr>
+            <w:tcW w:w="0" w:type="auto"/>
+            <w:vAlign w:val="center"/>
+            <w:hideMark/>
+          </w:tcPr>
+          <w:p>
+            <w:pPr>
+              <w:pStyle w:val="BodyText"/>
+              <w:rPr>
+                <w:lang w:val="en-IN"/>
+              </w:rPr>
+            </w:pPr>
+            <w:r>
+              <w:rPr>
+                <w:lang w:val="en-IN"/>
+              </w:rPr>
+              <w:t>Attempt unauthorized access</w:t>
+            </w:r>
+          </w:p>
+        </w:tc>
+        <w:tc>
+          <w:tcPr>
+            <w:tcW w:w="0" w:type="auto"/>
+            <w:vAlign w:val="center"/>
+            <w:hideMark/>
+          </w:tcPr>
+          <w:p>
+            <w:pPr>
+              <w:pStyle w:val="BodyText"/>
+              <w:rPr>
+                <w:lang w:val="en-IN"/>
+              </w:rPr>
+            </w:pPr>
+            <w:r>
+              <w:rPr>
+                <w:lang w:val="en-IN"/>
+              </w:rPr>
+              <w:t>Blocked successfully</w:t>
+            </w:r>
+          </w:p>
+        </w:tc>
+      </w:tr>
+      <w:tr>
+        <w:trPr>
+          <w:tblCellSpacing w:w="15" w:type="dxa"/>
+        </w:trPr>
+        <w:tc>
+          <w:tcPr>
+            <w:tcW w:w="0" w:type="auto"/>
+            <w:vAlign w:val="center"/>
+            <w:hideMark/>
+          </w:tcPr>
+          <w:p>
+            <w:pPr>
+              <w:pStyle w:val="BodyText"/>
+              <w:rPr>
+                <w:lang w:val="en-IN"/>
+              </w:rPr>
+            </w:pPr>
+            <w:r>
+              <w:rPr>
+                <w:lang w:val="en-IN"/>
+              </w:rPr>
+              <w:t>DB persistence</w:t>
+            </w:r>
+          </w:p>
+        </w:tc>
+        <w:tc>
+          <w:tcPr>
+            <w:tcW w:w="0" w:type="auto"/>
+            <w:vAlign w:val="center"/>
+            <w:hideMark/>
+          </w:tcPr>
+          <w:p>
+            <w:pPr>
+              <w:pStyle w:val="BodyText"/>
+              <w:rPr>
+                <w:lang w:val="en-IN"/>
+              </w:rPr>
+            </w:pPr>
+            <w:r>
+              <w:rPr>
+                <w:lang w:val="en-IN"/>
+              </w:rPr>
+              <w:t>Pass</w:t>
+            </w:r>
+          </w:p>
+        </w:tc>
+      </w:tr>
+    </w:tbl>
+    <w:p>
+      <w:pPr>
+        <w:pStyle w:val="BodyText"/>
+        <w:rPr>
+          <w:lang w:val="en-IN"/>
+        </w:rPr>
       </w:pPr>
     </w:p>
     <w:sectPr>
@@ -2029,6 +3709,1847 @@
       <w:rPr>
         <w:rFonts w:ascii="Wingdings" w:hAnsi="Wingdings" w:cs="Wingdings" w:hint="default"/>
       </w:rPr>
+    </w:lvl>
+  </w:abstractNum>
+  <w:abstractNum w:abstractNumId="2" w15:restartNumberingAfterBreak="0">
+    <w:nsid w:val="06FB04D4"/>
+    <w:multiLevelType w:val="multilevel"/>
+    <w:tmpl w:val="C64CFFAE"/>
+    <w:lvl w:ilvl="0">
+      <w:start w:val="1"/>
+      <w:numFmt w:val="bullet"/>
+      <w:lvlText w:val=""/>
+      <w:lvlJc w:val="left"/>
+      <w:pPr>
+        <w:tabs>
+          <w:tab w:val="num" w:pos="1080"/>
+        </w:tabs>
+        <w:ind w:left="1080" w:hanging="360"/>
+      </w:pPr>
+      <w:rPr>
+        <w:rFonts w:ascii="Symbol" w:hAnsi="Symbol" w:hint="default"/>
+        <w:sz w:val="20"/>
+      </w:rPr>
+    </w:lvl>
+    <w:lvl w:ilvl="1" w:tentative="1">
+      <w:start w:val="1"/>
+      <w:numFmt w:val="bullet"/>
+      <w:lvlText w:val="o"/>
+      <w:lvlJc w:val="left"/>
+      <w:pPr>
+        <w:tabs>
+          <w:tab w:val="num" w:pos="1800"/>
+        </w:tabs>
+        <w:ind w:left="1800" w:hanging="360"/>
+      </w:pPr>
+      <w:rPr>
+        <w:rFonts w:ascii="Courier New" w:hAnsi="Courier New" w:hint="default"/>
+        <w:sz w:val="20"/>
+      </w:rPr>
+    </w:lvl>
+    <w:lvl w:ilvl="2" w:tentative="1">
+      <w:start w:val="1"/>
+      <w:numFmt w:val="bullet"/>
+      <w:lvlText w:val=""/>
+      <w:lvlJc w:val="left"/>
+      <w:pPr>
+        <w:tabs>
+          <w:tab w:val="num" w:pos="2520"/>
+        </w:tabs>
+        <w:ind w:left="2520" w:hanging="360"/>
+      </w:pPr>
+      <w:rPr>
+        <w:rFonts w:ascii="Wingdings" w:hAnsi="Wingdings" w:hint="default"/>
+        <w:sz w:val="20"/>
+      </w:rPr>
+    </w:lvl>
+    <w:lvl w:ilvl="3" w:tentative="1">
+      <w:start w:val="1"/>
+      <w:numFmt w:val="bullet"/>
+      <w:lvlText w:val=""/>
+      <w:lvlJc w:val="left"/>
+      <w:pPr>
+        <w:tabs>
+          <w:tab w:val="num" w:pos="3240"/>
+        </w:tabs>
+        <w:ind w:left="3240" w:hanging="360"/>
+      </w:pPr>
+      <w:rPr>
+        <w:rFonts w:ascii="Wingdings" w:hAnsi="Wingdings" w:hint="default"/>
+        <w:sz w:val="20"/>
+      </w:rPr>
+    </w:lvl>
+    <w:lvl w:ilvl="4" w:tentative="1">
+      <w:start w:val="1"/>
+      <w:numFmt w:val="bullet"/>
+      <w:lvlText w:val=""/>
+      <w:lvlJc w:val="left"/>
+      <w:pPr>
+        <w:tabs>
+          <w:tab w:val="num" w:pos="3960"/>
+        </w:tabs>
+        <w:ind w:left="3960" w:hanging="360"/>
+      </w:pPr>
+      <w:rPr>
+        <w:rFonts w:ascii="Wingdings" w:hAnsi="Wingdings" w:hint="default"/>
+        <w:sz w:val="20"/>
+      </w:rPr>
+    </w:lvl>
+    <w:lvl w:ilvl="5" w:tentative="1">
+      <w:start w:val="1"/>
+      <w:numFmt w:val="bullet"/>
+      <w:lvlText w:val=""/>
+      <w:lvlJc w:val="left"/>
+      <w:pPr>
+        <w:tabs>
+          <w:tab w:val="num" w:pos="4680"/>
+        </w:tabs>
+        <w:ind w:left="4680" w:hanging="360"/>
+      </w:pPr>
+      <w:rPr>
+        <w:rFonts w:ascii="Wingdings" w:hAnsi="Wingdings" w:hint="default"/>
+        <w:sz w:val="20"/>
+      </w:rPr>
+    </w:lvl>
+    <w:lvl w:ilvl="6" w:tentative="1">
+      <w:start w:val="1"/>
+      <w:numFmt w:val="bullet"/>
+      <w:lvlText w:val=""/>
+      <w:lvlJc w:val="left"/>
+      <w:pPr>
+        <w:tabs>
+          <w:tab w:val="num" w:pos="5400"/>
+        </w:tabs>
+        <w:ind w:left="5400" w:hanging="360"/>
+      </w:pPr>
+      <w:rPr>
+        <w:rFonts w:ascii="Wingdings" w:hAnsi="Wingdings" w:hint="default"/>
+        <w:sz w:val="20"/>
+      </w:rPr>
+    </w:lvl>
+    <w:lvl w:ilvl="7" w:tentative="1">
+      <w:start w:val="1"/>
+      <w:numFmt w:val="bullet"/>
+      <w:lvlText w:val=""/>
+      <w:lvlJc w:val="left"/>
+      <w:pPr>
+        <w:tabs>
+          <w:tab w:val="num" w:pos="6120"/>
+        </w:tabs>
+        <w:ind w:left="6120" w:hanging="360"/>
+      </w:pPr>
+      <w:rPr>
+        <w:rFonts w:ascii="Wingdings" w:hAnsi="Wingdings" w:hint="default"/>
+        <w:sz w:val="20"/>
+      </w:rPr>
+    </w:lvl>
+    <w:lvl w:ilvl="8" w:tentative="1">
+      <w:start w:val="1"/>
+      <w:numFmt w:val="bullet"/>
+      <w:lvlText w:val=""/>
+      <w:lvlJc w:val="left"/>
+      <w:pPr>
+        <w:tabs>
+          <w:tab w:val="num" w:pos="6840"/>
+        </w:tabs>
+        <w:ind w:left="6840" w:hanging="360"/>
+      </w:pPr>
+      <w:rPr>
+        <w:rFonts w:ascii="Wingdings" w:hAnsi="Wingdings" w:hint="default"/>
+        <w:sz w:val="20"/>
+      </w:rPr>
+    </w:lvl>
+  </w:abstractNum>
+  <w:abstractNum w:abstractNumId="3" w15:restartNumberingAfterBreak="0">
+    <w:nsid w:val="0CE0322B"/>
+    <w:multiLevelType w:val="multilevel"/>
+    <w:tmpl w:val="988801C8"/>
+    <w:lvl w:ilvl="0">
+      <w:start w:val="1"/>
+      <w:numFmt w:val="bullet"/>
+      <w:lvlText w:val=""/>
+      <w:lvlJc w:val="left"/>
+      <w:pPr>
+        <w:tabs>
+          <w:tab w:val="num" w:pos="720"/>
+        </w:tabs>
+        <w:ind w:left="720" w:hanging="360"/>
+      </w:pPr>
+      <w:rPr>
+        <w:rFonts w:ascii="Symbol" w:hAnsi="Symbol" w:hint="default"/>
+        <w:sz w:val="20"/>
+      </w:rPr>
+    </w:lvl>
+    <w:lvl w:ilvl="1" w:tentative="1">
+      <w:start w:val="1"/>
+      <w:numFmt w:val="bullet"/>
+      <w:lvlText w:val="o"/>
+      <w:lvlJc w:val="left"/>
+      <w:pPr>
+        <w:tabs>
+          <w:tab w:val="num" w:pos="1440"/>
+        </w:tabs>
+        <w:ind w:left="1440" w:hanging="360"/>
+      </w:pPr>
+      <w:rPr>
+        <w:rFonts w:ascii="Courier New" w:hAnsi="Courier New" w:hint="default"/>
+        <w:sz w:val="20"/>
+      </w:rPr>
+    </w:lvl>
+    <w:lvl w:ilvl="2" w:tentative="1">
+      <w:start w:val="1"/>
+      <w:numFmt w:val="bullet"/>
+      <w:lvlText w:val=""/>
+      <w:lvlJc w:val="left"/>
+      <w:pPr>
+        <w:tabs>
+          <w:tab w:val="num" w:pos="2160"/>
+        </w:tabs>
+        <w:ind w:left="2160" w:hanging="360"/>
+      </w:pPr>
+      <w:rPr>
+        <w:rFonts w:ascii="Wingdings" w:hAnsi="Wingdings" w:hint="default"/>
+        <w:sz w:val="20"/>
+      </w:rPr>
+    </w:lvl>
+    <w:lvl w:ilvl="3" w:tentative="1">
+      <w:start w:val="1"/>
+      <w:numFmt w:val="bullet"/>
+      <w:lvlText w:val=""/>
+      <w:lvlJc w:val="left"/>
+      <w:pPr>
+        <w:tabs>
+          <w:tab w:val="num" w:pos="2880"/>
+        </w:tabs>
+        <w:ind w:left="2880" w:hanging="360"/>
+      </w:pPr>
+      <w:rPr>
+        <w:rFonts w:ascii="Wingdings" w:hAnsi="Wingdings" w:hint="default"/>
+        <w:sz w:val="20"/>
+      </w:rPr>
+    </w:lvl>
+    <w:lvl w:ilvl="4" w:tentative="1">
+      <w:start w:val="1"/>
+      <w:numFmt w:val="bullet"/>
+      <w:lvlText w:val=""/>
+      <w:lvlJc w:val="left"/>
+      <w:pPr>
+        <w:tabs>
+          <w:tab w:val="num" w:pos="3600"/>
+        </w:tabs>
+        <w:ind w:left="3600" w:hanging="360"/>
+      </w:pPr>
+      <w:rPr>
+        <w:rFonts w:ascii="Wingdings" w:hAnsi="Wingdings" w:hint="default"/>
+        <w:sz w:val="20"/>
+      </w:rPr>
+    </w:lvl>
+    <w:lvl w:ilvl="5" w:tentative="1">
+      <w:start w:val="1"/>
+      <w:numFmt w:val="bullet"/>
+      <w:lvlText w:val=""/>
+      <w:lvlJc w:val="left"/>
+      <w:pPr>
+        <w:tabs>
+          <w:tab w:val="num" w:pos="4320"/>
+        </w:tabs>
+        <w:ind w:left="4320" w:hanging="360"/>
+      </w:pPr>
+      <w:rPr>
+        <w:rFonts w:ascii="Wingdings" w:hAnsi="Wingdings" w:hint="default"/>
+        <w:sz w:val="20"/>
+      </w:rPr>
+    </w:lvl>
+    <w:lvl w:ilvl="6" w:tentative="1">
+      <w:start w:val="1"/>
+      <w:numFmt w:val="bullet"/>
+      <w:lvlText w:val=""/>
+      <w:lvlJc w:val="left"/>
+      <w:pPr>
+        <w:tabs>
+          <w:tab w:val="num" w:pos="5040"/>
+        </w:tabs>
+        <w:ind w:left="5040" w:hanging="360"/>
+      </w:pPr>
+      <w:rPr>
+        <w:rFonts w:ascii="Wingdings" w:hAnsi="Wingdings" w:hint="default"/>
+        <w:sz w:val="20"/>
+      </w:rPr>
+    </w:lvl>
+    <w:lvl w:ilvl="7" w:tentative="1">
+      <w:start w:val="1"/>
+      <w:numFmt w:val="bullet"/>
+      <w:lvlText w:val=""/>
+      <w:lvlJc w:val="left"/>
+      <w:pPr>
+        <w:tabs>
+          <w:tab w:val="num" w:pos="5760"/>
+        </w:tabs>
+        <w:ind w:left="5760" w:hanging="360"/>
+      </w:pPr>
+      <w:rPr>
+        <w:rFonts w:ascii="Wingdings" w:hAnsi="Wingdings" w:hint="default"/>
+        <w:sz w:val="20"/>
+      </w:rPr>
+    </w:lvl>
+    <w:lvl w:ilvl="8" w:tentative="1">
+      <w:start w:val="1"/>
+      <w:numFmt w:val="bullet"/>
+      <w:lvlText w:val=""/>
+      <w:lvlJc w:val="left"/>
+      <w:pPr>
+        <w:tabs>
+          <w:tab w:val="num" w:pos="6480"/>
+        </w:tabs>
+        <w:ind w:left="6480" w:hanging="360"/>
+      </w:pPr>
+      <w:rPr>
+        <w:rFonts w:ascii="Wingdings" w:hAnsi="Wingdings" w:hint="default"/>
+        <w:sz w:val="20"/>
+      </w:rPr>
+    </w:lvl>
+  </w:abstractNum>
+  <w:abstractNum w:abstractNumId="4" w15:restartNumberingAfterBreak="0">
+    <w:nsid w:val="0F706A5B"/>
+    <w:multiLevelType w:val="multilevel"/>
+    <w:tmpl w:val="F5C4EE24"/>
+    <w:lvl w:ilvl="0">
+      <w:start w:val="1"/>
+      <w:numFmt w:val="bullet"/>
+      <w:lvlText w:val=""/>
+      <w:lvlJc w:val="left"/>
+      <w:pPr>
+        <w:tabs>
+          <w:tab w:val="num" w:pos="720"/>
+        </w:tabs>
+        <w:ind w:left="720" w:hanging="360"/>
+      </w:pPr>
+      <w:rPr>
+        <w:rFonts w:ascii="Symbol" w:hAnsi="Symbol" w:hint="default"/>
+        <w:sz w:val="20"/>
+      </w:rPr>
+    </w:lvl>
+    <w:lvl w:ilvl="1" w:tentative="1">
+      <w:start w:val="1"/>
+      <w:numFmt w:val="bullet"/>
+      <w:lvlText w:val="o"/>
+      <w:lvlJc w:val="left"/>
+      <w:pPr>
+        <w:tabs>
+          <w:tab w:val="num" w:pos="1440"/>
+        </w:tabs>
+        <w:ind w:left="1440" w:hanging="360"/>
+      </w:pPr>
+      <w:rPr>
+        <w:rFonts w:ascii="Courier New" w:hAnsi="Courier New" w:hint="default"/>
+        <w:sz w:val="20"/>
+      </w:rPr>
+    </w:lvl>
+    <w:lvl w:ilvl="2" w:tentative="1">
+      <w:start w:val="1"/>
+      <w:numFmt w:val="bullet"/>
+      <w:lvlText w:val=""/>
+      <w:lvlJc w:val="left"/>
+      <w:pPr>
+        <w:tabs>
+          <w:tab w:val="num" w:pos="2160"/>
+        </w:tabs>
+        <w:ind w:left="2160" w:hanging="360"/>
+      </w:pPr>
+      <w:rPr>
+        <w:rFonts w:ascii="Wingdings" w:hAnsi="Wingdings" w:hint="default"/>
+        <w:sz w:val="20"/>
+      </w:rPr>
+    </w:lvl>
+    <w:lvl w:ilvl="3" w:tentative="1">
+      <w:start w:val="1"/>
+      <w:numFmt w:val="bullet"/>
+      <w:lvlText w:val=""/>
+      <w:lvlJc w:val="left"/>
+      <w:pPr>
+        <w:tabs>
+          <w:tab w:val="num" w:pos="2880"/>
+        </w:tabs>
+        <w:ind w:left="2880" w:hanging="360"/>
+      </w:pPr>
+      <w:rPr>
+        <w:rFonts w:ascii="Wingdings" w:hAnsi="Wingdings" w:hint="default"/>
+        <w:sz w:val="20"/>
+      </w:rPr>
+    </w:lvl>
+    <w:lvl w:ilvl="4" w:tentative="1">
+      <w:start w:val="1"/>
+      <w:numFmt w:val="bullet"/>
+      <w:lvlText w:val=""/>
+      <w:lvlJc w:val="left"/>
+      <w:pPr>
+        <w:tabs>
+          <w:tab w:val="num" w:pos="3600"/>
+        </w:tabs>
+        <w:ind w:left="3600" w:hanging="360"/>
+      </w:pPr>
+      <w:rPr>
+        <w:rFonts w:ascii="Wingdings" w:hAnsi="Wingdings" w:hint="default"/>
+        <w:sz w:val="20"/>
+      </w:rPr>
+    </w:lvl>
+    <w:lvl w:ilvl="5" w:tentative="1">
+      <w:start w:val="1"/>
+      <w:numFmt w:val="bullet"/>
+      <w:lvlText w:val=""/>
+      <w:lvlJc w:val="left"/>
+      <w:pPr>
+        <w:tabs>
+          <w:tab w:val="num" w:pos="4320"/>
+        </w:tabs>
+        <w:ind w:left="4320" w:hanging="360"/>
+      </w:pPr>
+      <w:rPr>
+        <w:rFonts w:ascii="Wingdings" w:hAnsi="Wingdings" w:hint="default"/>
+        <w:sz w:val="20"/>
+      </w:rPr>
+    </w:lvl>
+    <w:lvl w:ilvl="6" w:tentative="1">
+      <w:start w:val="1"/>
+      <w:numFmt w:val="bullet"/>
+      <w:lvlText w:val=""/>
+      <w:lvlJc w:val="left"/>
+      <w:pPr>
+        <w:tabs>
+          <w:tab w:val="num" w:pos="5040"/>
+        </w:tabs>
+        <w:ind w:left="5040" w:hanging="360"/>
+      </w:pPr>
+      <w:rPr>
+        <w:rFonts w:ascii="Wingdings" w:hAnsi="Wingdings" w:hint="default"/>
+        <w:sz w:val="20"/>
+      </w:rPr>
+    </w:lvl>
+    <w:lvl w:ilvl="7" w:tentative="1">
+      <w:start w:val="1"/>
+      <w:numFmt w:val="bullet"/>
+      <w:lvlText w:val=""/>
+      <w:lvlJc w:val="left"/>
+      <w:pPr>
+        <w:tabs>
+          <w:tab w:val="num" w:pos="5760"/>
+        </w:tabs>
+        <w:ind w:left="5760" w:hanging="360"/>
+      </w:pPr>
+      <w:rPr>
+        <w:rFonts w:ascii="Wingdings" w:hAnsi="Wingdings" w:hint="default"/>
+        <w:sz w:val="20"/>
+      </w:rPr>
+    </w:lvl>
+    <w:lvl w:ilvl="8" w:tentative="1">
+      <w:start w:val="1"/>
+      <w:numFmt w:val="bullet"/>
+      <w:lvlText w:val=""/>
+      <w:lvlJc w:val="left"/>
+      <w:pPr>
+        <w:tabs>
+          <w:tab w:val="num" w:pos="6480"/>
+        </w:tabs>
+        <w:ind w:left="6480" w:hanging="360"/>
+      </w:pPr>
+      <w:rPr>
+        <w:rFonts w:ascii="Wingdings" w:hAnsi="Wingdings" w:hint="default"/>
+        <w:sz w:val="20"/>
+      </w:rPr>
+    </w:lvl>
+  </w:abstractNum>
+  <w:abstractNum w:abstractNumId="5" w15:restartNumberingAfterBreak="0">
+    <w:nsid w:val="23692535"/>
+    <w:multiLevelType w:val="multilevel"/>
+    <w:tmpl w:val="2CA4E448"/>
+    <w:lvl w:ilvl="0">
+      <w:start w:val="1"/>
+      <w:numFmt w:val="bullet"/>
+      <w:lvlText w:val=""/>
+      <w:lvlJc w:val="left"/>
+      <w:pPr>
+        <w:tabs>
+          <w:tab w:val="num" w:pos="1080"/>
+        </w:tabs>
+        <w:ind w:left="1080" w:hanging="360"/>
+      </w:pPr>
+      <w:rPr>
+        <w:rFonts w:ascii="Symbol" w:hAnsi="Symbol" w:hint="default"/>
+        <w:sz w:val="20"/>
+      </w:rPr>
+    </w:lvl>
+    <w:lvl w:ilvl="1" w:tentative="1">
+      <w:start w:val="1"/>
+      <w:numFmt w:val="bullet"/>
+      <w:lvlText w:val="o"/>
+      <w:lvlJc w:val="left"/>
+      <w:pPr>
+        <w:tabs>
+          <w:tab w:val="num" w:pos="1800"/>
+        </w:tabs>
+        <w:ind w:left="1800" w:hanging="360"/>
+      </w:pPr>
+      <w:rPr>
+        <w:rFonts w:ascii="Courier New" w:hAnsi="Courier New" w:hint="default"/>
+        <w:sz w:val="20"/>
+      </w:rPr>
+    </w:lvl>
+    <w:lvl w:ilvl="2" w:tentative="1">
+      <w:start w:val="1"/>
+      <w:numFmt w:val="bullet"/>
+      <w:lvlText w:val=""/>
+      <w:lvlJc w:val="left"/>
+      <w:pPr>
+        <w:tabs>
+          <w:tab w:val="num" w:pos="2520"/>
+        </w:tabs>
+        <w:ind w:left="2520" w:hanging="360"/>
+      </w:pPr>
+      <w:rPr>
+        <w:rFonts w:ascii="Wingdings" w:hAnsi="Wingdings" w:hint="default"/>
+        <w:sz w:val="20"/>
+      </w:rPr>
+    </w:lvl>
+    <w:lvl w:ilvl="3" w:tentative="1">
+      <w:start w:val="1"/>
+      <w:numFmt w:val="bullet"/>
+      <w:lvlText w:val=""/>
+      <w:lvlJc w:val="left"/>
+      <w:pPr>
+        <w:tabs>
+          <w:tab w:val="num" w:pos="3240"/>
+        </w:tabs>
+        <w:ind w:left="3240" w:hanging="360"/>
+      </w:pPr>
+      <w:rPr>
+        <w:rFonts w:ascii="Wingdings" w:hAnsi="Wingdings" w:hint="default"/>
+        <w:sz w:val="20"/>
+      </w:rPr>
+    </w:lvl>
+    <w:lvl w:ilvl="4" w:tentative="1">
+      <w:start w:val="1"/>
+      <w:numFmt w:val="bullet"/>
+      <w:lvlText w:val=""/>
+      <w:lvlJc w:val="left"/>
+      <w:pPr>
+        <w:tabs>
+          <w:tab w:val="num" w:pos="3960"/>
+        </w:tabs>
+        <w:ind w:left="3960" w:hanging="360"/>
+      </w:pPr>
+      <w:rPr>
+        <w:rFonts w:ascii="Wingdings" w:hAnsi="Wingdings" w:hint="default"/>
+        <w:sz w:val="20"/>
+      </w:rPr>
+    </w:lvl>
+    <w:lvl w:ilvl="5" w:tentative="1">
+      <w:start w:val="1"/>
+      <w:numFmt w:val="bullet"/>
+      <w:lvlText w:val=""/>
+      <w:lvlJc w:val="left"/>
+      <w:pPr>
+        <w:tabs>
+          <w:tab w:val="num" w:pos="4680"/>
+        </w:tabs>
+        <w:ind w:left="4680" w:hanging="360"/>
+      </w:pPr>
+      <w:rPr>
+        <w:rFonts w:ascii="Wingdings" w:hAnsi="Wingdings" w:hint="default"/>
+        <w:sz w:val="20"/>
+      </w:rPr>
+    </w:lvl>
+    <w:lvl w:ilvl="6" w:tentative="1">
+      <w:start w:val="1"/>
+      <w:numFmt w:val="bullet"/>
+      <w:lvlText w:val=""/>
+      <w:lvlJc w:val="left"/>
+      <w:pPr>
+        <w:tabs>
+          <w:tab w:val="num" w:pos="5400"/>
+        </w:tabs>
+        <w:ind w:left="5400" w:hanging="360"/>
+      </w:pPr>
+      <w:rPr>
+        <w:rFonts w:ascii="Wingdings" w:hAnsi="Wingdings" w:hint="default"/>
+        <w:sz w:val="20"/>
+      </w:rPr>
+    </w:lvl>
+    <w:lvl w:ilvl="7" w:tentative="1">
+      <w:start w:val="1"/>
+      <w:numFmt w:val="bullet"/>
+      <w:lvlText w:val=""/>
+      <w:lvlJc w:val="left"/>
+      <w:pPr>
+        <w:tabs>
+          <w:tab w:val="num" w:pos="6120"/>
+        </w:tabs>
+        <w:ind w:left="6120" w:hanging="360"/>
+      </w:pPr>
+      <w:rPr>
+        <w:rFonts w:ascii="Wingdings" w:hAnsi="Wingdings" w:hint="default"/>
+        <w:sz w:val="20"/>
+      </w:rPr>
+    </w:lvl>
+    <w:lvl w:ilvl="8" w:tentative="1">
+      <w:start w:val="1"/>
+      <w:numFmt w:val="bullet"/>
+      <w:lvlText w:val=""/>
+      <w:lvlJc w:val="left"/>
+      <w:pPr>
+        <w:tabs>
+          <w:tab w:val="num" w:pos="6840"/>
+        </w:tabs>
+        <w:ind w:left="6840" w:hanging="360"/>
+      </w:pPr>
+      <w:rPr>
+        <w:rFonts w:ascii="Wingdings" w:hAnsi="Wingdings" w:hint="default"/>
+        <w:sz w:val="20"/>
+      </w:rPr>
+    </w:lvl>
+  </w:abstractNum>
+  <w:abstractNum w:abstractNumId="6" w15:restartNumberingAfterBreak="0">
+    <w:nsid w:val="245D3B53"/>
+    <w:multiLevelType w:val="multilevel"/>
+    <w:tmpl w:val="3D1A77D8"/>
+    <w:lvl w:ilvl="0">
+      <w:start w:val="1"/>
+      <w:numFmt w:val="bullet"/>
+      <w:lvlText w:val=""/>
+      <w:lvlJc w:val="left"/>
+      <w:pPr>
+        <w:tabs>
+          <w:tab w:val="num" w:pos="720"/>
+        </w:tabs>
+        <w:ind w:left="720" w:hanging="360"/>
+      </w:pPr>
+      <w:rPr>
+        <w:rFonts w:ascii="Symbol" w:hAnsi="Symbol" w:hint="default"/>
+        <w:sz w:val="20"/>
+      </w:rPr>
+    </w:lvl>
+    <w:lvl w:ilvl="1" w:tentative="1">
+      <w:start w:val="1"/>
+      <w:numFmt w:val="bullet"/>
+      <w:lvlText w:val="o"/>
+      <w:lvlJc w:val="left"/>
+      <w:pPr>
+        <w:tabs>
+          <w:tab w:val="num" w:pos="1440"/>
+        </w:tabs>
+        <w:ind w:left="1440" w:hanging="360"/>
+      </w:pPr>
+      <w:rPr>
+        <w:rFonts w:ascii="Courier New" w:hAnsi="Courier New" w:hint="default"/>
+        <w:sz w:val="20"/>
+      </w:rPr>
+    </w:lvl>
+    <w:lvl w:ilvl="2" w:tentative="1">
+      <w:start w:val="1"/>
+      <w:numFmt w:val="bullet"/>
+      <w:lvlText w:val=""/>
+      <w:lvlJc w:val="left"/>
+      <w:pPr>
+        <w:tabs>
+          <w:tab w:val="num" w:pos="2160"/>
+        </w:tabs>
+        <w:ind w:left="2160" w:hanging="360"/>
+      </w:pPr>
+      <w:rPr>
+        <w:rFonts w:ascii="Wingdings" w:hAnsi="Wingdings" w:hint="default"/>
+        <w:sz w:val="20"/>
+      </w:rPr>
+    </w:lvl>
+    <w:lvl w:ilvl="3" w:tentative="1">
+      <w:start w:val="1"/>
+      <w:numFmt w:val="bullet"/>
+      <w:lvlText w:val=""/>
+      <w:lvlJc w:val="left"/>
+      <w:pPr>
+        <w:tabs>
+          <w:tab w:val="num" w:pos="2880"/>
+        </w:tabs>
+        <w:ind w:left="2880" w:hanging="360"/>
+      </w:pPr>
+      <w:rPr>
+        <w:rFonts w:ascii="Wingdings" w:hAnsi="Wingdings" w:hint="default"/>
+        <w:sz w:val="20"/>
+      </w:rPr>
+    </w:lvl>
+    <w:lvl w:ilvl="4" w:tentative="1">
+      <w:start w:val="1"/>
+      <w:numFmt w:val="bullet"/>
+      <w:lvlText w:val=""/>
+      <w:lvlJc w:val="left"/>
+      <w:pPr>
+        <w:tabs>
+          <w:tab w:val="num" w:pos="3600"/>
+        </w:tabs>
+        <w:ind w:left="3600" w:hanging="360"/>
+      </w:pPr>
+      <w:rPr>
+        <w:rFonts w:ascii="Wingdings" w:hAnsi="Wingdings" w:hint="default"/>
+        <w:sz w:val="20"/>
+      </w:rPr>
+    </w:lvl>
+    <w:lvl w:ilvl="5" w:tentative="1">
+      <w:start w:val="1"/>
+      <w:numFmt w:val="bullet"/>
+      <w:lvlText w:val=""/>
+      <w:lvlJc w:val="left"/>
+      <w:pPr>
+        <w:tabs>
+          <w:tab w:val="num" w:pos="4320"/>
+        </w:tabs>
+        <w:ind w:left="4320" w:hanging="360"/>
+      </w:pPr>
+      <w:rPr>
+        <w:rFonts w:ascii="Wingdings" w:hAnsi="Wingdings" w:hint="default"/>
+        <w:sz w:val="20"/>
+      </w:rPr>
+    </w:lvl>
+    <w:lvl w:ilvl="6" w:tentative="1">
+      <w:start w:val="1"/>
+      <w:numFmt w:val="bullet"/>
+      <w:lvlText w:val=""/>
+      <w:lvlJc w:val="left"/>
+      <w:pPr>
+        <w:tabs>
+          <w:tab w:val="num" w:pos="5040"/>
+        </w:tabs>
+        <w:ind w:left="5040" w:hanging="360"/>
+      </w:pPr>
+      <w:rPr>
+        <w:rFonts w:ascii="Wingdings" w:hAnsi="Wingdings" w:hint="default"/>
+        <w:sz w:val="20"/>
+      </w:rPr>
+    </w:lvl>
+    <w:lvl w:ilvl="7" w:tentative="1">
+      <w:start w:val="1"/>
+      <w:numFmt w:val="bullet"/>
+      <w:lvlText w:val=""/>
+      <w:lvlJc w:val="left"/>
+      <w:pPr>
+        <w:tabs>
+          <w:tab w:val="num" w:pos="5760"/>
+        </w:tabs>
+        <w:ind w:left="5760" w:hanging="360"/>
+      </w:pPr>
+      <w:rPr>
+        <w:rFonts w:ascii="Wingdings" w:hAnsi="Wingdings" w:hint="default"/>
+        <w:sz w:val="20"/>
+      </w:rPr>
+    </w:lvl>
+    <w:lvl w:ilvl="8" w:tentative="1">
+      <w:start w:val="1"/>
+      <w:numFmt w:val="bullet"/>
+      <w:lvlText w:val=""/>
+      <w:lvlJc w:val="left"/>
+      <w:pPr>
+        <w:tabs>
+          <w:tab w:val="num" w:pos="6480"/>
+        </w:tabs>
+        <w:ind w:left="6480" w:hanging="360"/>
+      </w:pPr>
+      <w:rPr>
+        <w:rFonts w:ascii="Wingdings" w:hAnsi="Wingdings" w:hint="default"/>
+        <w:sz w:val="20"/>
+      </w:rPr>
+    </w:lvl>
+  </w:abstractNum>
+  <w:abstractNum w:abstractNumId="7" w15:restartNumberingAfterBreak="0">
+    <w:nsid w:val="5F3830BA"/>
+    <w:multiLevelType w:val="multilevel"/>
+    <w:tmpl w:val="F2AC49F4"/>
+    <w:lvl w:ilvl="0">
+      <w:start w:val="1"/>
+      <w:numFmt w:val="bullet"/>
+      <w:lvlText w:val=""/>
+      <w:lvlJc w:val="left"/>
+      <w:pPr>
+        <w:tabs>
+          <w:tab w:val="num" w:pos="1080"/>
+        </w:tabs>
+        <w:ind w:left="1080" w:hanging="360"/>
+      </w:pPr>
+      <w:rPr>
+        <w:rFonts w:ascii="Symbol" w:hAnsi="Symbol" w:hint="default"/>
+        <w:sz w:val="20"/>
+      </w:rPr>
+    </w:lvl>
+    <w:lvl w:ilvl="1" w:tentative="1">
+      <w:start w:val="1"/>
+      <w:numFmt w:val="bullet"/>
+      <w:lvlText w:val="o"/>
+      <w:lvlJc w:val="left"/>
+      <w:pPr>
+        <w:tabs>
+          <w:tab w:val="num" w:pos="1800"/>
+        </w:tabs>
+        <w:ind w:left="1800" w:hanging="360"/>
+      </w:pPr>
+      <w:rPr>
+        <w:rFonts w:ascii="Courier New" w:hAnsi="Courier New" w:hint="default"/>
+        <w:sz w:val="20"/>
+      </w:rPr>
+    </w:lvl>
+    <w:lvl w:ilvl="2" w:tentative="1">
+      <w:start w:val="1"/>
+      <w:numFmt w:val="bullet"/>
+      <w:lvlText w:val=""/>
+      <w:lvlJc w:val="left"/>
+      <w:pPr>
+        <w:tabs>
+          <w:tab w:val="num" w:pos="2520"/>
+        </w:tabs>
+        <w:ind w:left="2520" w:hanging="360"/>
+      </w:pPr>
+      <w:rPr>
+        <w:rFonts w:ascii="Wingdings" w:hAnsi="Wingdings" w:hint="default"/>
+        <w:sz w:val="20"/>
+      </w:rPr>
+    </w:lvl>
+    <w:lvl w:ilvl="3" w:tentative="1">
+      <w:start w:val="1"/>
+      <w:numFmt w:val="bullet"/>
+      <w:lvlText w:val=""/>
+      <w:lvlJc w:val="left"/>
+      <w:pPr>
+        <w:tabs>
+          <w:tab w:val="num" w:pos="3240"/>
+        </w:tabs>
+        <w:ind w:left="3240" w:hanging="360"/>
+      </w:pPr>
+      <w:rPr>
+        <w:rFonts w:ascii="Wingdings" w:hAnsi="Wingdings" w:hint="default"/>
+        <w:sz w:val="20"/>
+      </w:rPr>
+    </w:lvl>
+    <w:lvl w:ilvl="4" w:tentative="1">
+      <w:start w:val="1"/>
+      <w:numFmt w:val="bullet"/>
+      <w:lvlText w:val=""/>
+      <w:lvlJc w:val="left"/>
+      <w:pPr>
+        <w:tabs>
+          <w:tab w:val="num" w:pos="3960"/>
+        </w:tabs>
+        <w:ind w:left="3960" w:hanging="360"/>
+      </w:pPr>
+      <w:rPr>
+        <w:rFonts w:ascii="Wingdings" w:hAnsi="Wingdings" w:hint="default"/>
+        <w:sz w:val="20"/>
+      </w:rPr>
+    </w:lvl>
+    <w:lvl w:ilvl="5" w:tentative="1">
+      <w:start w:val="1"/>
+      <w:numFmt w:val="bullet"/>
+      <w:lvlText w:val=""/>
+      <w:lvlJc w:val="left"/>
+      <w:pPr>
+        <w:tabs>
+          <w:tab w:val="num" w:pos="4680"/>
+        </w:tabs>
+        <w:ind w:left="4680" w:hanging="360"/>
+      </w:pPr>
+      <w:rPr>
+        <w:rFonts w:ascii="Wingdings" w:hAnsi="Wingdings" w:hint="default"/>
+        <w:sz w:val="20"/>
+      </w:rPr>
+    </w:lvl>
+    <w:lvl w:ilvl="6" w:tentative="1">
+      <w:start w:val="1"/>
+      <w:numFmt w:val="bullet"/>
+      <w:lvlText w:val=""/>
+      <w:lvlJc w:val="left"/>
+      <w:pPr>
+        <w:tabs>
+          <w:tab w:val="num" w:pos="5400"/>
+        </w:tabs>
+        <w:ind w:left="5400" w:hanging="360"/>
+      </w:pPr>
+      <w:rPr>
+        <w:rFonts w:ascii="Wingdings" w:hAnsi="Wingdings" w:hint="default"/>
+        <w:sz w:val="20"/>
+      </w:rPr>
+    </w:lvl>
+    <w:lvl w:ilvl="7" w:tentative="1">
+      <w:start w:val="1"/>
+      <w:numFmt w:val="bullet"/>
+      <w:lvlText w:val=""/>
+      <w:lvlJc w:val="left"/>
+      <w:pPr>
+        <w:tabs>
+          <w:tab w:val="num" w:pos="6120"/>
+        </w:tabs>
+        <w:ind w:left="6120" w:hanging="360"/>
+      </w:pPr>
+      <w:rPr>
+        <w:rFonts w:ascii="Wingdings" w:hAnsi="Wingdings" w:hint="default"/>
+        <w:sz w:val="20"/>
+      </w:rPr>
+    </w:lvl>
+    <w:lvl w:ilvl="8" w:tentative="1">
+      <w:start w:val="1"/>
+      <w:numFmt w:val="bullet"/>
+      <w:lvlText w:val=""/>
+      <w:lvlJc w:val="left"/>
+      <w:pPr>
+        <w:tabs>
+          <w:tab w:val="num" w:pos="6840"/>
+        </w:tabs>
+        <w:ind w:left="6840" w:hanging="360"/>
+      </w:pPr>
+      <w:rPr>
+        <w:rFonts w:ascii="Wingdings" w:hAnsi="Wingdings" w:hint="default"/>
+        <w:sz w:val="20"/>
+      </w:rPr>
+    </w:lvl>
+  </w:abstractNum>
+  <w:abstractNum w:abstractNumId="8" w15:restartNumberingAfterBreak="0">
+    <w:nsid w:val="60B41F0E"/>
+    <w:multiLevelType w:val="multilevel"/>
+    <w:tmpl w:val="2AA45828"/>
+    <w:lvl w:ilvl="0">
+      <w:start w:val="1"/>
+      <w:numFmt w:val="bullet"/>
+      <w:lvlText w:val=""/>
+      <w:lvlJc w:val="left"/>
+      <w:pPr>
+        <w:tabs>
+          <w:tab w:val="num" w:pos="720"/>
+        </w:tabs>
+        <w:ind w:left="720" w:hanging="360"/>
+      </w:pPr>
+      <w:rPr>
+        <w:rFonts w:ascii="Symbol" w:hAnsi="Symbol" w:hint="default"/>
+        <w:sz w:val="20"/>
+      </w:rPr>
+    </w:lvl>
+    <w:lvl w:ilvl="1" w:tentative="1">
+      <w:start w:val="1"/>
+      <w:numFmt w:val="bullet"/>
+      <w:lvlText w:val="o"/>
+      <w:lvlJc w:val="left"/>
+      <w:pPr>
+        <w:tabs>
+          <w:tab w:val="num" w:pos="1440"/>
+        </w:tabs>
+        <w:ind w:left="1440" w:hanging="360"/>
+      </w:pPr>
+      <w:rPr>
+        <w:rFonts w:ascii="Courier New" w:hAnsi="Courier New" w:hint="default"/>
+        <w:sz w:val="20"/>
+      </w:rPr>
+    </w:lvl>
+    <w:lvl w:ilvl="2" w:tentative="1">
+      <w:start w:val="1"/>
+      <w:numFmt w:val="bullet"/>
+      <w:lvlText w:val=""/>
+      <w:lvlJc w:val="left"/>
+      <w:pPr>
+        <w:tabs>
+          <w:tab w:val="num" w:pos="2160"/>
+        </w:tabs>
+        <w:ind w:left="2160" w:hanging="360"/>
+      </w:pPr>
+      <w:rPr>
+        <w:rFonts w:ascii="Wingdings" w:hAnsi="Wingdings" w:hint="default"/>
+        <w:sz w:val="20"/>
+      </w:rPr>
+    </w:lvl>
+    <w:lvl w:ilvl="3" w:tentative="1">
+      <w:start w:val="1"/>
+      <w:numFmt w:val="bullet"/>
+      <w:lvlText w:val=""/>
+      <w:lvlJc w:val="left"/>
+      <w:pPr>
+        <w:tabs>
+          <w:tab w:val="num" w:pos="2880"/>
+        </w:tabs>
+        <w:ind w:left="2880" w:hanging="360"/>
+      </w:pPr>
+      <w:rPr>
+        <w:rFonts w:ascii="Wingdings" w:hAnsi="Wingdings" w:hint="default"/>
+        <w:sz w:val="20"/>
+      </w:rPr>
+    </w:lvl>
+    <w:lvl w:ilvl="4" w:tentative="1">
+      <w:start w:val="1"/>
+      <w:numFmt w:val="bullet"/>
+      <w:lvlText w:val=""/>
+      <w:lvlJc w:val="left"/>
+      <w:pPr>
+        <w:tabs>
+          <w:tab w:val="num" w:pos="3600"/>
+        </w:tabs>
+        <w:ind w:left="3600" w:hanging="360"/>
+      </w:pPr>
+      <w:rPr>
+        <w:rFonts w:ascii="Wingdings" w:hAnsi="Wingdings" w:hint="default"/>
+        <w:sz w:val="20"/>
+      </w:rPr>
+    </w:lvl>
+    <w:lvl w:ilvl="5" w:tentative="1">
+      <w:start w:val="1"/>
+      <w:numFmt w:val="bullet"/>
+      <w:lvlText w:val=""/>
+      <w:lvlJc w:val="left"/>
+      <w:pPr>
+        <w:tabs>
+          <w:tab w:val="num" w:pos="4320"/>
+        </w:tabs>
+        <w:ind w:left="4320" w:hanging="360"/>
+      </w:pPr>
+      <w:rPr>
+        <w:rFonts w:ascii="Wingdings" w:hAnsi="Wingdings" w:hint="default"/>
+        <w:sz w:val="20"/>
+      </w:rPr>
+    </w:lvl>
+    <w:lvl w:ilvl="6" w:tentative="1">
+      <w:start w:val="1"/>
+      <w:numFmt w:val="bullet"/>
+      <w:lvlText w:val=""/>
+      <w:lvlJc w:val="left"/>
+      <w:pPr>
+        <w:tabs>
+          <w:tab w:val="num" w:pos="5040"/>
+        </w:tabs>
+        <w:ind w:left="5040" w:hanging="360"/>
+      </w:pPr>
+      <w:rPr>
+        <w:rFonts w:ascii="Wingdings" w:hAnsi="Wingdings" w:hint="default"/>
+        <w:sz w:val="20"/>
+      </w:rPr>
+    </w:lvl>
+    <w:lvl w:ilvl="7" w:tentative="1">
+      <w:start w:val="1"/>
+      <w:numFmt w:val="bullet"/>
+      <w:lvlText w:val=""/>
+      <w:lvlJc w:val="left"/>
+      <w:pPr>
+        <w:tabs>
+          <w:tab w:val="num" w:pos="5760"/>
+        </w:tabs>
+        <w:ind w:left="5760" w:hanging="360"/>
+      </w:pPr>
+      <w:rPr>
+        <w:rFonts w:ascii="Wingdings" w:hAnsi="Wingdings" w:hint="default"/>
+        <w:sz w:val="20"/>
+      </w:rPr>
+    </w:lvl>
+    <w:lvl w:ilvl="8" w:tentative="1">
+      <w:start w:val="1"/>
+      <w:numFmt w:val="bullet"/>
+      <w:lvlText w:val=""/>
+      <w:lvlJc w:val="left"/>
+      <w:pPr>
+        <w:tabs>
+          <w:tab w:val="num" w:pos="6480"/>
+        </w:tabs>
+        <w:ind w:left="6480" w:hanging="360"/>
+      </w:pPr>
+      <w:rPr>
+        <w:rFonts w:ascii="Wingdings" w:hAnsi="Wingdings" w:hint="default"/>
+        <w:sz w:val="20"/>
+      </w:rPr>
+    </w:lvl>
+  </w:abstractNum>
+  <w:abstractNum w:abstractNumId="9" w15:restartNumberingAfterBreak="0">
+    <w:nsid w:val="62B16638"/>
+    <w:multiLevelType w:val="multilevel"/>
+    <w:tmpl w:val="9EE8A8BC"/>
+    <w:lvl w:ilvl="0">
+      <w:start w:val="1"/>
+      <w:numFmt w:val="bullet"/>
+      <w:lvlText w:val=""/>
+      <w:lvlJc w:val="left"/>
+      <w:pPr>
+        <w:tabs>
+          <w:tab w:val="num" w:pos="1080"/>
+        </w:tabs>
+        <w:ind w:left="1080" w:hanging="360"/>
+      </w:pPr>
+      <w:rPr>
+        <w:rFonts w:ascii="Symbol" w:hAnsi="Symbol" w:hint="default"/>
+        <w:sz w:val="20"/>
+      </w:rPr>
+    </w:lvl>
+    <w:lvl w:ilvl="1" w:tentative="1">
+      <w:start w:val="1"/>
+      <w:numFmt w:val="bullet"/>
+      <w:lvlText w:val="o"/>
+      <w:lvlJc w:val="left"/>
+      <w:pPr>
+        <w:tabs>
+          <w:tab w:val="num" w:pos="1800"/>
+        </w:tabs>
+        <w:ind w:left="1800" w:hanging="360"/>
+      </w:pPr>
+      <w:rPr>
+        <w:rFonts w:ascii="Courier New" w:hAnsi="Courier New" w:hint="default"/>
+        <w:sz w:val="20"/>
+      </w:rPr>
+    </w:lvl>
+    <w:lvl w:ilvl="2" w:tentative="1">
+      <w:start w:val="1"/>
+      <w:numFmt w:val="bullet"/>
+      <w:lvlText w:val=""/>
+      <w:lvlJc w:val="left"/>
+      <w:pPr>
+        <w:tabs>
+          <w:tab w:val="num" w:pos="2520"/>
+        </w:tabs>
+        <w:ind w:left="2520" w:hanging="360"/>
+      </w:pPr>
+      <w:rPr>
+        <w:rFonts w:ascii="Wingdings" w:hAnsi="Wingdings" w:hint="default"/>
+        <w:sz w:val="20"/>
+      </w:rPr>
+    </w:lvl>
+    <w:lvl w:ilvl="3" w:tentative="1">
+      <w:start w:val="1"/>
+      <w:numFmt w:val="bullet"/>
+      <w:lvlText w:val=""/>
+      <w:lvlJc w:val="left"/>
+      <w:pPr>
+        <w:tabs>
+          <w:tab w:val="num" w:pos="3240"/>
+        </w:tabs>
+        <w:ind w:left="3240" w:hanging="360"/>
+      </w:pPr>
+      <w:rPr>
+        <w:rFonts w:ascii="Wingdings" w:hAnsi="Wingdings" w:hint="default"/>
+        <w:sz w:val="20"/>
+      </w:rPr>
+    </w:lvl>
+    <w:lvl w:ilvl="4" w:tentative="1">
+      <w:start w:val="1"/>
+      <w:numFmt w:val="bullet"/>
+      <w:lvlText w:val=""/>
+      <w:lvlJc w:val="left"/>
+      <w:pPr>
+        <w:tabs>
+          <w:tab w:val="num" w:pos="3960"/>
+        </w:tabs>
+        <w:ind w:left="3960" w:hanging="360"/>
+      </w:pPr>
+      <w:rPr>
+        <w:rFonts w:ascii="Wingdings" w:hAnsi="Wingdings" w:hint="default"/>
+        <w:sz w:val="20"/>
+      </w:rPr>
+    </w:lvl>
+    <w:lvl w:ilvl="5" w:tentative="1">
+      <w:start w:val="1"/>
+      <w:numFmt w:val="bullet"/>
+      <w:lvlText w:val=""/>
+      <w:lvlJc w:val="left"/>
+      <w:pPr>
+        <w:tabs>
+          <w:tab w:val="num" w:pos="4680"/>
+        </w:tabs>
+        <w:ind w:left="4680" w:hanging="360"/>
+      </w:pPr>
+      <w:rPr>
+        <w:rFonts w:ascii="Wingdings" w:hAnsi="Wingdings" w:hint="default"/>
+        <w:sz w:val="20"/>
+      </w:rPr>
+    </w:lvl>
+    <w:lvl w:ilvl="6" w:tentative="1">
+      <w:start w:val="1"/>
+      <w:numFmt w:val="bullet"/>
+      <w:lvlText w:val=""/>
+      <w:lvlJc w:val="left"/>
+      <w:pPr>
+        <w:tabs>
+          <w:tab w:val="num" w:pos="5400"/>
+        </w:tabs>
+        <w:ind w:left="5400" w:hanging="360"/>
+      </w:pPr>
+      <w:rPr>
+        <w:rFonts w:ascii="Wingdings" w:hAnsi="Wingdings" w:hint="default"/>
+        <w:sz w:val="20"/>
+      </w:rPr>
+    </w:lvl>
+    <w:lvl w:ilvl="7" w:tentative="1">
+      <w:start w:val="1"/>
+      <w:numFmt w:val="bullet"/>
+      <w:lvlText w:val=""/>
+      <w:lvlJc w:val="left"/>
+      <w:pPr>
+        <w:tabs>
+          <w:tab w:val="num" w:pos="6120"/>
+        </w:tabs>
+        <w:ind w:left="6120" w:hanging="360"/>
+      </w:pPr>
+      <w:rPr>
+        <w:rFonts w:ascii="Wingdings" w:hAnsi="Wingdings" w:hint="default"/>
+        <w:sz w:val="20"/>
+      </w:rPr>
+    </w:lvl>
+    <w:lvl w:ilvl="8" w:tentative="1">
+      <w:start w:val="1"/>
+      <w:numFmt w:val="bullet"/>
+      <w:lvlText w:val=""/>
+      <w:lvlJc w:val="left"/>
+      <w:pPr>
+        <w:tabs>
+          <w:tab w:val="num" w:pos="6840"/>
+        </w:tabs>
+        <w:ind w:left="6840" w:hanging="360"/>
+      </w:pPr>
+      <w:rPr>
+        <w:rFonts w:ascii="Wingdings" w:hAnsi="Wingdings" w:hint="default"/>
+        <w:sz w:val="20"/>
+      </w:rPr>
+    </w:lvl>
+  </w:abstractNum>
+  <w:abstractNum w:abstractNumId="10" w15:restartNumberingAfterBreak="0">
+    <w:nsid w:val="63D351D0"/>
+    <w:multiLevelType w:val="multilevel"/>
+    <w:tmpl w:val="A9E6487C"/>
+    <w:lvl w:ilvl="0">
+      <w:start w:val="1"/>
+      <w:numFmt w:val="decimal"/>
+      <w:lvlText w:val="%1."/>
+      <w:lvlJc w:val="left"/>
+      <w:pPr>
+        <w:tabs>
+          <w:tab w:val="num" w:pos="720"/>
+        </w:tabs>
+        <w:ind w:left="720" w:hanging="360"/>
+      </w:pPr>
+    </w:lvl>
+    <w:lvl w:ilvl="1" w:tentative="1">
+      <w:start w:val="1"/>
+      <w:numFmt w:val="decimal"/>
+      <w:lvlText w:val="%2."/>
+      <w:lvlJc w:val="left"/>
+      <w:pPr>
+        <w:tabs>
+          <w:tab w:val="num" w:pos="1440"/>
+        </w:tabs>
+        <w:ind w:left="1440" w:hanging="360"/>
+      </w:pPr>
+    </w:lvl>
+    <w:lvl w:ilvl="2" w:tentative="1">
+      <w:start w:val="1"/>
+      <w:numFmt w:val="decimal"/>
+      <w:lvlText w:val="%3."/>
+      <w:lvlJc w:val="left"/>
+      <w:pPr>
+        <w:tabs>
+          <w:tab w:val="num" w:pos="2160"/>
+        </w:tabs>
+        <w:ind w:left="2160" w:hanging="360"/>
+      </w:pPr>
+    </w:lvl>
+    <w:lvl w:ilvl="3" w:tentative="1">
+      <w:start w:val="1"/>
+      <w:numFmt w:val="decimal"/>
+      <w:lvlText w:val="%4."/>
+      <w:lvlJc w:val="left"/>
+      <w:pPr>
+        <w:tabs>
+          <w:tab w:val="num" w:pos="2880"/>
+        </w:tabs>
+        <w:ind w:left="2880" w:hanging="360"/>
+      </w:pPr>
+    </w:lvl>
+    <w:lvl w:ilvl="4" w:tentative="1">
+      <w:start w:val="1"/>
+      <w:numFmt w:val="decimal"/>
+      <w:lvlText w:val="%5."/>
+      <w:lvlJc w:val="left"/>
+      <w:pPr>
+        <w:tabs>
+          <w:tab w:val="num" w:pos="3600"/>
+        </w:tabs>
+        <w:ind w:left="3600" w:hanging="360"/>
+      </w:pPr>
+    </w:lvl>
+    <w:lvl w:ilvl="5" w:tentative="1">
+      <w:start w:val="1"/>
+      <w:numFmt w:val="decimal"/>
+      <w:lvlText w:val="%6."/>
+      <w:lvlJc w:val="left"/>
+      <w:pPr>
+        <w:tabs>
+          <w:tab w:val="num" w:pos="4320"/>
+        </w:tabs>
+        <w:ind w:left="4320" w:hanging="360"/>
+      </w:pPr>
+    </w:lvl>
+    <w:lvl w:ilvl="6" w:tentative="1">
+      <w:start w:val="1"/>
+      <w:numFmt w:val="decimal"/>
+      <w:lvlText w:val="%7."/>
+      <w:lvlJc w:val="left"/>
+      <w:pPr>
+        <w:tabs>
+          <w:tab w:val="num" w:pos="5040"/>
+        </w:tabs>
+        <w:ind w:left="5040" w:hanging="360"/>
+      </w:pPr>
+    </w:lvl>
+    <w:lvl w:ilvl="7" w:tentative="1">
+      <w:start w:val="1"/>
+      <w:numFmt w:val="decimal"/>
+      <w:lvlText w:val="%8."/>
+      <w:lvlJc w:val="left"/>
+      <w:pPr>
+        <w:tabs>
+          <w:tab w:val="num" w:pos="5760"/>
+        </w:tabs>
+        <w:ind w:left="5760" w:hanging="360"/>
+      </w:pPr>
+    </w:lvl>
+    <w:lvl w:ilvl="8" w:tentative="1">
+      <w:start w:val="1"/>
+      <w:numFmt w:val="decimal"/>
+      <w:lvlText w:val="%9."/>
+      <w:lvlJc w:val="left"/>
+      <w:pPr>
+        <w:tabs>
+          <w:tab w:val="num" w:pos="6480"/>
+        </w:tabs>
+        <w:ind w:left="6480" w:hanging="360"/>
+      </w:pPr>
+    </w:lvl>
+  </w:abstractNum>
+  <w:abstractNum w:abstractNumId="11" w15:restartNumberingAfterBreak="0">
+    <w:nsid w:val="64364726"/>
+    <w:multiLevelType w:val="multilevel"/>
+    <w:tmpl w:val="7C4043B4"/>
+    <w:lvl w:ilvl="0">
+      <w:start w:val="1"/>
+      <w:numFmt w:val="bullet"/>
+      <w:lvlText w:val=""/>
+      <w:lvlJc w:val="left"/>
+      <w:pPr>
+        <w:tabs>
+          <w:tab w:val="num" w:pos="720"/>
+        </w:tabs>
+        <w:ind w:left="720" w:hanging="360"/>
+      </w:pPr>
+      <w:rPr>
+        <w:rFonts w:ascii="Symbol" w:hAnsi="Symbol" w:hint="default"/>
+        <w:sz w:val="20"/>
+      </w:rPr>
+    </w:lvl>
+    <w:lvl w:ilvl="1" w:tentative="1">
+      <w:start w:val="1"/>
+      <w:numFmt w:val="bullet"/>
+      <w:lvlText w:val="o"/>
+      <w:lvlJc w:val="left"/>
+      <w:pPr>
+        <w:tabs>
+          <w:tab w:val="num" w:pos="1440"/>
+        </w:tabs>
+        <w:ind w:left="1440" w:hanging="360"/>
+      </w:pPr>
+      <w:rPr>
+        <w:rFonts w:ascii="Courier New" w:hAnsi="Courier New" w:hint="default"/>
+        <w:sz w:val="20"/>
+      </w:rPr>
+    </w:lvl>
+    <w:lvl w:ilvl="2" w:tentative="1">
+      <w:start w:val="1"/>
+      <w:numFmt w:val="bullet"/>
+      <w:lvlText w:val=""/>
+      <w:lvlJc w:val="left"/>
+      <w:pPr>
+        <w:tabs>
+          <w:tab w:val="num" w:pos="2160"/>
+        </w:tabs>
+        <w:ind w:left="2160" w:hanging="360"/>
+      </w:pPr>
+      <w:rPr>
+        <w:rFonts w:ascii="Wingdings" w:hAnsi="Wingdings" w:hint="default"/>
+        <w:sz w:val="20"/>
+      </w:rPr>
+    </w:lvl>
+    <w:lvl w:ilvl="3" w:tentative="1">
+      <w:start w:val="1"/>
+      <w:numFmt w:val="bullet"/>
+      <w:lvlText w:val=""/>
+      <w:lvlJc w:val="left"/>
+      <w:pPr>
+        <w:tabs>
+          <w:tab w:val="num" w:pos="2880"/>
+        </w:tabs>
+        <w:ind w:left="2880" w:hanging="360"/>
+      </w:pPr>
+      <w:rPr>
+        <w:rFonts w:ascii="Wingdings" w:hAnsi="Wingdings" w:hint="default"/>
+        <w:sz w:val="20"/>
+      </w:rPr>
+    </w:lvl>
+    <w:lvl w:ilvl="4" w:tentative="1">
+      <w:start w:val="1"/>
+      <w:numFmt w:val="bullet"/>
+      <w:lvlText w:val=""/>
+      <w:lvlJc w:val="left"/>
+      <w:pPr>
+        <w:tabs>
+          <w:tab w:val="num" w:pos="3600"/>
+        </w:tabs>
+        <w:ind w:left="3600" w:hanging="360"/>
+      </w:pPr>
+      <w:rPr>
+        <w:rFonts w:ascii="Wingdings" w:hAnsi="Wingdings" w:hint="default"/>
+        <w:sz w:val="20"/>
+      </w:rPr>
+    </w:lvl>
+    <w:lvl w:ilvl="5" w:tentative="1">
+      <w:start w:val="1"/>
+      <w:numFmt w:val="bullet"/>
+      <w:lvlText w:val=""/>
+      <w:lvlJc w:val="left"/>
+      <w:pPr>
+        <w:tabs>
+          <w:tab w:val="num" w:pos="4320"/>
+        </w:tabs>
+        <w:ind w:left="4320" w:hanging="360"/>
+      </w:pPr>
+      <w:rPr>
+        <w:rFonts w:ascii="Wingdings" w:hAnsi="Wingdings" w:hint="default"/>
+        <w:sz w:val="20"/>
+      </w:rPr>
+    </w:lvl>
+    <w:lvl w:ilvl="6" w:tentative="1">
+      <w:start w:val="1"/>
+      <w:numFmt w:val="bullet"/>
+      <w:lvlText w:val=""/>
+      <w:lvlJc w:val="left"/>
+      <w:pPr>
+        <w:tabs>
+          <w:tab w:val="num" w:pos="5040"/>
+        </w:tabs>
+        <w:ind w:left="5040" w:hanging="360"/>
+      </w:pPr>
+      <w:rPr>
+        <w:rFonts w:ascii="Wingdings" w:hAnsi="Wingdings" w:hint="default"/>
+        <w:sz w:val="20"/>
+      </w:rPr>
+    </w:lvl>
+    <w:lvl w:ilvl="7" w:tentative="1">
+      <w:start w:val="1"/>
+      <w:numFmt w:val="bullet"/>
+      <w:lvlText w:val=""/>
+      <w:lvlJc w:val="left"/>
+      <w:pPr>
+        <w:tabs>
+          <w:tab w:val="num" w:pos="5760"/>
+        </w:tabs>
+        <w:ind w:left="5760" w:hanging="360"/>
+      </w:pPr>
+      <w:rPr>
+        <w:rFonts w:ascii="Wingdings" w:hAnsi="Wingdings" w:hint="default"/>
+        <w:sz w:val="20"/>
+      </w:rPr>
+    </w:lvl>
+    <w:lvl w:ilvl="8" w:tentative="1">
+      <w:start w:val="1"/>
+      <w:numFmt w:val="bullet"/>
+      <w:lvlText w:val=""/>
+      <w:lvlJc w:val="left"/>
+      <w:pPr>
+        <w:tabs>
+          <w:tab w:val="num" w:pos="6480"/>
+        </w:tabs>
+        <w:ind w:left="6480" w:hanging="360"/>
+      </w:pPr>
+      <w:rPr>
+        <w:rFonts w:ascii="Wingdings" w:hAnsi="Wingdings" w:hint="default"/>
+        <w:sz w:val="20"/>
+      </w:rPr>
+    </w:lvl>
+  </w:abstractNum>
+  <w:abstractNum w:abstractNumId="12" w15:restartNumberingAfterBreak="0">
+    <w:nsid w:val="6A5B0174"/>
+    <w:multiLevelType w:val="multilevel"/>
+    <w:tmpl w:val="EEB2B6D8"/>
+    <w:lvl w:ilvl="0">
+      <w:start w:val="1"/>
+      <w:numFmt w:val="bullet"/>
+      <w:lvlText w:val=""/>
+      <w:lvlJc w:val="left"/>
+      <w:pPr>
+        <w:tabs>
+          <w:tab w:val="num" w:pos="720"/>
+        </w:tabs>
+        <w:ind w:left="720" w:hanging="360"/>
+      </w:pPr>
+      <w:rPr>
+        <w:rFonts w:ascii="Symbol" w:hAnsi="Symbol" w:hint="default"/>
+        <w:sz w:val="20"/>
+      </w:rPr>
+    </w:lvl>
+    <w:lvl w:ilvl="1" w:tentative="1">
+      <w:start w:val="1"/>
+      <w:numFmt w:val="bullet"/>
+      <w:lvlText w:val="o"/>
+      <w:lvlJc w:val="left"/>
+      <w:pPr>
+        <w:tabs>
+          <w:tab w:val="num" w:pos="1440"/>
+        </w:tabs>
+        <w:ind w:left="1440" w:hanging="360"/>
+      </w:pPr>
+      <w:rPr>
+        <w:rFonts w:ascii="Courier New" w:hAnsi="Courier New" w:hint="default"/>
+        <w:sz w:val="20"/>
+      </w:rPr>
+    </w:lvl>
+    <w:lvl w:ilvl="2" w:tentative="1">
+      <w:start w:val="1"/>
+      <w:numFmt w:val="bullet"/>
+      <w:lvlText w:val=""/>
+      <w:lvlJc w:val="left"/>
+      <w:pPr>
+        <w:tabs>
+          <w:tab w:val="num" w:pos="2160"/>
+        </w:tabs>
+        <w:ind w:left="2160" w:hanging="360"/>
+      </w:pPr>
+      <w:rPr>
+        <w:rFonts w:ascii="Wingdings" w:hAnsi="Wingdings" w:hint="default"/>
+        <w:sz w:val="20"/>
+      </w:rPr>
+    </w:lvl>
+    <w:lvl w:ilvl="3" w:tentative="1">
+      <w:start w:val="1"/>
+      <w:numFmt w:val="bullet"/>
+      <w:lvlText w:val=""/>
+      <w:lvlJc w:val="left"/>
+      <w:pPr>
+        <w:tabs>
+          <w:tab w:val="num" w:pos="2880"/>
+        </w:tabs>
+        <w:ind w:left="2880" w:hanging="360"/>
+      </w:pPr>
+      <w:rPr>
+        <w:rFonts w:ascii="Wingdings" w:hAnsi="Wingdings" w:hint="default"/>
+        <w:sz w:val="20"/>
+      </w:rPr>
+    </w:lvl>
+    <w:lvl w:ilvl="4" w:tentative="1">
+      <w:start w:val="1"/>
+      <w:numFmt w:val="bullet"/>
+      <w:lvlText w:val=""/>
+      <w:lvlJc w:val="left"/>
+      <w:pPr>
+        <w:tabs>
+          <w:tab w:val="num" w:pos="3600"/>
+        </w:tabs>
+        <w:ind w:left="3600" w:hanging="360"/>
+      </w:pPr>
+      <w:rPr>
+        <w:rFonts w:ascii="Wingdings" w:hAnsi="Wingdings" w:hint="default"/>
+        <w:sz w:val="20"/>
+      </w:rPr>
+    </w:lvl>
+    <w:lvl w:ilvl="5" w:tentative="1">
+      <w:start w:val="1"/>
+      <w:numFmt w:val="bullet"/>
+      <w:lvlText w:val=""/>
+      <w:lvlJc w:val="left"/>
+      <w:pPr>
+        <w:tabs>
+          <w:tab w:val="num" w:pos="4320"/>
+        </w:tabs>
+        <w:ind w:left="4320" w:hanging="360"/>
+      </w:pPr>
+      <w:rPr>
+        <w:rFonts w:ascii="Wingdings" w:hAnsi="Wingdings" w:hint="default"/>
+        <w:sz w:val="20"/>
+      </w:rPr>
+    </w:lvl>
+    <w:lvl w:ilvl="6" w:tentative="1">
+      <w:start w:val="1"/>
+      <w:numFmt w:val="bullet"/>
+      <w:lvlText w:val=""/>
+      <w:lvlJc w:val="left"/>
+      <w:pPr>
+        <w:tabs>
+          <w:tab w:val="num" w:pos="5040"/>
+        </w:tabs>
+        <w:ind w:left="5040" w:hanging="360"/>
+      </w:pPr>
+      <w:rPr>
+        <w:rFonts w:ascii="Wingdings" w:hAnsi="Wingdings" w:hint="default"/>
+        <w:sz w:val="20"/>
+      </w:rPr>
+    </w:lvl>
+    <w:lvl w:ilvl="7" w:tentative="1">
+      <w:start w:val="1"/>
+      <w:numFmt w:val="bullet"/>
+      <w:lvlText w:val=""/>
+      <w:lvlJc w:val="left"/>
+      <w:pPr>
+        <w:tabs>
+          <w:tab w:val="num" w:pos="5760"/>
+        </w:tabs>
+        <w:ind w:left="5760" w:hanging="360"/>
+      </w:pPr>
+      <w:rPr>
+        <w:rFonts w:ascii="Wingdings" w:hAnsi="Wingdings" w:hint="default"/>
+        <w:sz w:val="20"/>
+      </w:rPr>
+    </w:lvl>
+    <w:lvl w:ilvl="8" w:tentative="1">
+      <w:start w:val="1"/>
+      <w:numFmt w:val="bullet"/>
+      <w:lvlText w:val=""/>
+      <w:lvlJc w:val="left"/>
+      <w:pPr>
+        <w:tabs>
+          <w:tab w:val="num" w:pos="6480"/>
+        </w:tabs>
+        <w:ind w:left="6480" w:hanging="360"/>
+      </w:pPr>
+      <w:rPr>
+        <w:rFonts w:ascii="Wingdings" w:hAnsi="Wingdings" w:hint="default"/>
+        <w:sz w:val="20"/>
+      </w:rPr>
+    </w:lvl>
+  </w:abstractNum>
+  <w:abstractNum w:abstractNumId="13" w15:restartNumberingAfterBreak="0">
+    <w:nsid w:val="71AD5607"/>
+    <w:multiLevelType w:val="multilevel"/>
+    <w:tmpl w:val="15F8171C"/>
+    <w:lvl w:ilvl="0">
+      <w:start w:val="1"/>
+      <w:numFmt w:val="bullet"/>
+      <w:lvlText w:val=""/>
+      <w:lvlJc w:val="left"/>
+      <w:pPr>
+        <w:tabs>
+          <w:tab w:val="num" w:pos="720"/>
+        </w:tabs>
+        <w:ind w:left="720" w:hanging="360"/>
+      </w:pPr>
+      <w:rPr>
+        <w:rFonts w:ascii="Symbol" w:hAnsi="Symbol" w:hint="default"/>
+        <w:sz w:val="20"/>
+      </w:rPr>
+    </w:lvl>
+    <w:lvl w:ilvl="1" w:tentative="1">
+      <w:start w:val="1"/>
+      <w:numFmt w:val="bullet"/>
+      <w:lvlText w:val="o"/>
+      <w:lvlJc w:val="left"/>
+      <w:pPr>
+        <w:tabs>
+          <w:tab w:val="num" w:pos="1440"/>
+        </w:tabs>
+        <w:ind w:left="1440" w:hanging="360"/>
+      </w:pPr>
+      <w:rPr>
+        <w:rFonts w:ascii="Courier New" w:hAnsi="Courier New" w:hint="default"/>
+        <w:sz w:val="20"/>
+      </w:rPr>
+    </w:lvl>
+    <w:lvl w:ilvl="2" w:tentative="1">
+      <w:start w:val="1"/>
+      <w:numFmt w:val="bullet"/>
+      <w:lvlText w:val=""/>
+      <w:lvlJc w:val="left"/>
+      <w:pPr>
+        <w:tabs>
+          <w:tab w:val="num" w:pos="2160"/>
+        </w:tabs>
+        <w:ind w:left="2160" w:hanging="360"/>
+      </w:pPr>
+      <w:rPr>
+        <w:rFonts w:ascii="Wingdings" w:hAnsi="Wingdings" w:hint="default"/>
+        <w:sz w:val="20"/>
+      </w:rPr>
+    </w:lvl>
+    <w:lvl w:ilvl="3" w:tentative="1">
+      <w:start w:val="1"/>
+      <w:numFmt w:val="bullet"/>
+      <w:lvlText w:val=""/>
+      <w:lvlJc w:val="left"/>
+      <w:pPr>
+        <w:tabs>
+          <w:tab w:val="num" w:pos="2880"/>
+        </w:tabs>
+        <w:ind w:left="2880" w:hanging="360"/>
+      </w:pPr>
+      <w:rPr>
+        <w:rFonts w:ascii="Wingdings" w:hAnsi="Wingdings" w:hint="default"/>
+        <w:sz w:val="20"/>
+      </w:rPr>
+    </w:lvl>
+    <w:lvl w:ilvl="4" w:tentative="1">
+      <w:start w:val="1"/>
+      <w:numFmt w:val="bullet"/>
+      <w:lvlText w:val=""/>
+      <w:lvlJc w:val="left"/>
+      <w:pPr>
+        <w:tabs>
+          <w:tab w:val="num" w:pos="3600"/>
+        </w:tabs>
+        <w:ind w:left="3600" w:hanging="360"/>
+      </w:pPr>
+      <w:rPr>
+        <w:rFonts w:ascii="Wingdings" w:hAnsi="Wingdings" w:hint="default"/>
+        <w:sz w:val="20"/>
+      </w:rPr>
+    </w:lvl>
+    <w:lvl w:ilvl="5" w:tentative="1">
+      <w:start w:val="1"/>
+      <w:numFmt w:val="bullet"/>
+      <w:lvlText w:val=""/>
+      <w:lvlJc w:val="left"/>
+      <w:pPr>
+        <w:tabs>
+          <w:tab w:val="num" w:pos="4320"/>
+        </w:tabs>
+        <w:ind w:left="4320" w:hanging="360"/>
+      </w:pPr>
+      <w:rPr>
+        <w:rFonts w:ascii="Wingdings" w:hAnsi="Wingdings" w:hint="default"/>
+        <w:sz w:val="20"/>
+      </w:rPr>
+    </w:lvl>
+    <w:lvl w:ilvl="6" w:tentative="1">
+      <w:start w:val="1"/>
+      <w:numFmt w:val="bullet"/>
+      <w:lvlText w:val=""/>
+      <w:lvlJc w:val="left"/>
+      <w:pPr>
+        <w:tabs>
+          <w:tab w:val="num" w:pos="5040"/>
+        </w:tabs>
+        <w:ind w:left="5040" w:hanging="360"/>
+      </w:pPr>
+      <w:rPr>
+        <w:rFonts w:ascii="Wingdings" w:hAnsi="Wingdings" w:hint="default"/>
+        <w:sz w:val="20"/>
+      </w:rPr>
+    </w:lvl>
+    <w:lvl w:ilvl="7" w:tentative="1">
+      <w:start w:val="1"/>
+      <w:numFmt w:val="bullet"/>
+      <w:lvlText w:val=""/>
+      <w:lvlJc w:val="left"/>
+      <w:pPr>
+        <w:tabs>
+          <w:tab w:val="num" w:pos="5760"/>
+        </w:tabs>
+        <w:ind w:left="5760" w:hanging="360"/>
+      </w:pPr>
+      <w:rPr>
+        <w:rFonts w:ascii="Wingdings" w:hAnsi="Wingdings" w:hint="default"/>
+        <w:sz w:val="20"/>
+      </w:rPr>
+    </w:lvl>
+    <w:lvl w:ilvl="8" w:tentative="1">
+      <w:start w:val="1"/>
+      <w:numFmt w:val="bullet"/>
+      <w:lvlText w:val=""/>
+      <w:lvlJc w:val="left"/>
+      <w:pPr>
+        <w:tabs>
+          <w:tab w:val="num" w:pos="6480"/>
+        </w:tabs>
+        <w:ind w:left="6480" w:hanging="360"/>
+      </w:pPr>
+      <w:rPr>
+        <w:rFonts w:ascii="Wingdings" w:hAnsi="Wingdings" w:hint="default"/>
+        <w:sz w:val="20"/>
+      </w:rPr>
+    </w:lvl>
+  </w:abstractNum>
+  <w:abstractNum w:abstractNumId="14" w15:restartNumberingAfterBreak="0">
+    <w:nsid w:val="777172A4"/>
+    <w:multiLevelType w:val="hybridMultilevel"/>
+    <w:tmpl w:val="F54AE22A"/>
+    <w:lvl w:ilvl="0" w:tplc="13E22E26">
+      <w:start w:val="1"/>
+      <w:numFmt w:val="decimal"/>
+      <w:lvlText w:val="%1."/>
+      <w:lvlJc w:val="left"/>
+      <w:pPr>
+        <w:ind w:left="720" w:hanging="360"/>
+      </w:pPr>
+      <w:rPr>
+        <w:rFonts w:ascii="Segoe UI Symbol" w:hAnsi="Segoe UI Symbol" w:cs="Segoe UI Symbol" w:hint="default"/>
+      </w:rPr>
+    </w:lvl>
+    <w:lvl w:ilvl="1" w:tplc="40090019" w:tentative="1">
+      <w:start w:val="1"/>
+      <w:numFmt w:val="lowerLetter"/>
+      <w:lvlText w:val="%2."/>
+      <w:lvlJc w:val="left"/>
+      <w:pPr>
+        <w:ind w:left="1440" w:hanging="360"/>
+      </w:pPr>
+    </w:lvl>
+    <w:lvl w:ilvl="2" w:tplc="4009001B" w:tentative="1">
+      <w:start w:val="1"/>
+      <w:numFmt w:val="lowerRoman"/>
+      <w:lvlText w:val="%3."/>
+      <w:lvlJc w:val="right"/>
+      <w:pPr>
+        <w:ind w:left="2160" w:hanging="180"/>
+      </w:pPr>
+    </w:lvl>
+    <w:lvl w:ilvl="3" w:tplc="4009000F" w:tentative="1">
+      <w:start w:val="1"/>
+      <w:numFmt w:val="decimal"/>
+      <w:lvlText w:val="%4."/>
+      <w:lvlJc w:val="left"/>
+      <w:pPr>
+        <w:ind w:left="2880" w:hanging="360"/>
+      </w:pPr>
+    </w:lvl>
+    <w:lvl w:ilvl="4" w:tplc="40090019" w:tentative="1">
+      <w:start w:val="1"/>
+      <w:numFmt w:val="lowerLetter"/>
+      <w:lvlText w:val="%5."/>
+      <w:lvlJc w:val="left"/>
+      <w:pPr>
+        <w:ind w:left="3600" w:hanging="360"/>
+      </w:pPr>
+    </w:lvl>
+    <w:lvl w:ilvl="5" w:tplc="4009001B" w:tentative="1">
+      <w:start w:val="1"/>
+      <w:numFmt w:val="lowerRoman"/>
+      <w:lvlText w:val="%6."/>
+      <w:lvlJc w:val="right"/>
+      <w:pPr>
+        <w:ind w:left="4320" w:hanging="180"/>
+      </w:pPr>
+    </w:lvl>
+    <w:lvl w:ilvl="6" w:tplc="4009000F" w:tentative="1">
+      <w:start w:val="1"/>
+      <w:numFmt w:val="decimal"/>
+      <w:lvlText w:val="%7."/>
+      <w:lvlJc w:val="left"/>
+      <w:pPr>
+        <w:ind w:left="5040" w:hanging="360"/>
+      </w:pPr>
+    </w:lvl>
+    <w:lvl w:ilvl="7" w:tplc="40090019" w:tentative="1">
+      <w:start w:val="1"/>
+      <w:numFmt w:val="lowerLetter"/>
+      <w:lvlText w:val="%8."/>
+      <w:lvlJc w:val="left"/>
+      <w:pPr>
+        <w:ind w:left="5760" w:hanging="360"/>
+      </w:pPr>
+    </w:lvl>
+    <w:lvl w:ilvl="8" w:tplc="4009001B" w:tentative="1">
+      <w:start w:val="1"/>
+      <w:numFmt w:val="lowerRoman"/>
+      <w:lvlText w:val="%9."/>
+      <w:lvlJc w:val="right"/>
+      <w:pPr>
+        <w:ind w:left="6480" w:hanging="180"/>
+      </w:pPr>
     </w:lvl>
   </w:abstractNum>
   <w:num w:numId="1" w16cid:durableId="166991440">
@@ -2075,6 +5596,45 @@
   </w:num>
   <w:num w:numId="15" w16cid:durableId="920679862">
     <w:abstractNumId w:val="1"/>
+  </w:num>
+  <w:num w:numId="16" w16cid:durableId="1623227566">
+    <w:abstractNumId w:val="11"/>
+  </w:num>
+  <w:num w:numId="17" w16cid:durableId="540823916">
+    <w:abstractNumId w:val="10"/>
+  </w:num>
+  <w:num w:numId="18" w16cid:durableId="101802491">
+    <w:abstractNumId w:val="12"/>
+  </w:num>
+  <w:num w:numId="19" w16cid:durableId="2109546046">
+    <w:abstractNumId w:val="6"/>
+  </w:num>
+  <w:num w:numId="20" w16cid:durableId="938561206">
+    <w:abstractNumId w:val="8"/>
+  </w:num>
+  <w:num w:numId="21" w16cid:durableId="65107082">
+    <w:abstractNumId w:val="13"/>
+  </w:num>
+  <w:num w:numId="22" w16cid:durableId="1148866086">
+    <w:abstractNumId w:val="4"/>
+  </w:num>
+  <w:num w:numId="23" w16cid:durableId="1690254398">
+    <w:abstractNumId w:val="3"/>
+  </w:num>
+  <w:num w:numId="24" w16cid:durableId="1313097624">
+    <w:abstractNumId w:val="7"/>
+  </w:num>
+  <w:num w:numId="25" w16cid:durableId="1650863743">
+    <w:abstractNumId w:val="9"/>
+  </w:num>
+  <w:num w:numId="26" w16cid:durableId="862014429">
+    <w:abstractNumId w:val="2"/>
+  </w:num>
+  <w:num w:numId="27" w16cid:durableId="292949679">
+    <w:abstractNumId w:val="5"/>
+  </w:num>
+  <w:num w:numId="28" w16cid:durableId="851920240">
+    <w:abstractNumId w:val="14"/>
   </w:num>
 </w:numbering>
 </file>
@@ -2371,7 +5931,6 @@
     <w:next w:val="BodyText"/>
     <w:link w:val="Heading2Char"/>
     <w:uiPriority w:val="9"/>
-    <w:semiHidden/>
     <w:unhideWhenUsed/>
     <w:qFormat/>
     <w:rsid w:val="00A10FD9"/>
@@ -2546,7 +6105,6 @@
   <w:style w:type="character" w:default="1" w:styleId="DefaultParagraphFont">
     <w:name w:val="Default Paragraph Font"/>
     <w:uiPriority w:val="1"/>
-    <w:semiHidden/>
     <w:unhideWhenUsed/>
   </w:style>
   <w:style w:type="table" w:default="1" w:styleId="TableNormal">
@@ -2735,7 +6293,6 @@
     <w:basedOn w:val="DefaultParagraphFont"/>
     <w:link w:val="Heading2"/>
     <w:uiPriority w:val="9"/>
-    <w:semiHidden/>
     <w:rsid w:val="00A10FD9"/>
     <w:rPr>
       <w:rFonts w:asciiTheme="majorHAnsi" w:eastAsiaTheme="majorEastAsia" w:hAnsiTheme="majorHAnsi" w:cstheme="majorBidi"/>

</xml_diff>